<commit_message>
implementazione login e registrazione
</commit_message>
<xml_diff>
--- a/EttoreCirilloPropostaProgetto.docx
+++ b/EttoreCirilloPropostaProgetto.docx
@@ -1,12 +1,14 @@
 
 <file path=word/document.xml><?xml version="1.0" encoding="utf-8"?>
-<w:document xmlns:wpc="http://schemas.microsoft.com/office/word/2010/wordprocessingCanvas" xmlns:cx="http://schemas.microsoft.com/office/drawing/2014/chartex" xmlns:cx1="http://schemas.microsoft.com/office/drawing/2015/9/8/chartex" xmlns:cx2="http://schemas.microsoft.com/office/drawing/2015/10/21/chartex" xmlns:cx3="http://schemas.microsoft.com/office/drawing/2016/5/9/chartex" xmlns:cx4="http://schemas.microsoft.com/office/drawing/2016/5/10/chartex" xmlns:cx5="http://schemas.microsoft.com/office/drawing/2016/5/11/chartex" xmlns:cx6="http://schemas.microsoft.com/office/drawing/2016/5/12/chartex" xmlns:cx7="http://schemas.microsoft.com/office/drawing/2016/5/13/chartex" xmlns:cx8="http://schemas.microsoft.com/office/drawing/2016/5/14/chartex" xmlns:mc="http://schemas.openxmlformats.org/markup-compatibility/2006" xmlns:aink="http://schemas.microsoft.com/office/drawing/2016/ink" xmlns:am3d="http://schemas.microsoft.com/office/drawing/2017/model3d" xmlns:o="urn:schemas-microsoft-com:office:office" xmlns:oel="http://schemas.microsoft.com/office/2019/extlst" xmlns:r="http://schemas.openxmlformats.org/officeDocument/2006/relationships" xmlns:m="http://schemas.openxmlformats.org/officeDocument/2006/math" xmlns:v="urn:schemas-microsoft-com:vml" xmlns:wp14="http://schemas.microsoft.com/office/word/2010/wordprocessingDrawing" xmlns:wp="http://schemas.openxmlformats.org/drawingml/2006/wordprocessingDrawing" xmlns:w10="urn:schemas-microsoft-com:office:word" xmlns:w="http://schemas.openxmlformats.org/wordprocessingml/2006/main" xmlns:w14="http://schemas.microsoft.com/office/word/2010/wordml" xmlns:w15="http://schemas.microsoft.com/office/word/2012/wordml" xmlns:w16cex="http://schemas.microsoft.com/office/word/2018/wordml/cex" xmlns:w16cid="http://schemas.microsoft.com/office/word/2016/wordml/cid" xmlns:w16="http://schemas.microsoft.com/office/word/2018/wordml" xmlns:w16sdtdh="http://schemas.microsoft.com/office/word/2020/wordml/sdtdatahash" xmlns:w16se="http://schemas.microsoft.com/office/word/2015/wordml/symex" xmlns:wpg="http://schemas.microsoft.com/office/word/2010/wordprocessingGroup" xmlns:wpi="http://schemas.microsoft.com/office/word/2010/wordprocessingInk" xmlns:wne="http://schemas.microsoft.com/office/word/2006/wordml" xmlns:wps="http://schemas.microsoft.com/office/word/2010/wordprocessingShape" mc:Ignorable="w14 w15 w16se w16cid w16 w16cex w16sdtdh wp14">
+<w:document xmlns:wpc="http://schemas.microsoft.com/office/word/2010/wordprocessingCanvas" xmlns:cx="http://schemas.microsoft.com/office/drawing/2014/chartex" xmlns:cx1="http://schemas.microsoft.com/office/drawing/2015/9/8/chartex" xmlns:cx2="http://schemas.microsoft.com/office/drawing/2015/10/21/chartex" xmlns:cx3="http://schemas.microsoft.com/office/drawing/2016/5/9/chartex" xmlns:cx4="http://schemas.microsoft.com/office/drawing/2016/5/10/chartex" xmlns:cx5="http://schemas.microsoft.com/office/drawing/2016/5/11/chartex" xmlns:cx6="http://schemas.microsoft.com/office/drawing/2016/5/12/chartex" xmlns:cx7="http://schemas.microsoft.com/office/drawing/2016/5/13/chartex" xmlns:cx8="http://schemas.microsoft.com/office/drawing/2016/5/14/chartex" xmlns:mc="http://schemas.openxmlformats.org/markup-compatibility/2006" xmlns:aink="http://schemas.microsoft.com/office/drawing/2016/ink" xmlns:am3d="http://schemas.microsoft.com/office/drawing/2017/model3d" xmlns:o="urn:schemas-microsoft-com:office:office" xmlns:oel="http://schemas.microsoft.com/office/2019/extlst" xmlns:r="http://schemas.openxmlformats.org/officeDocument/2006/relationships" xmlns:m="http://schemas.openxmlformats.org/officeDocument/2006/math" xmlns:v="urn:schemas-microsoft-com:vml" xmlns:wp14="http://schemas.microsoft.com/office/word/2010/wordprocessingDrawing" xmlns:wp="http://schemas.openxmlformats.org/drawingml/2006/wordprocessingDrawing" xmlns:w10="urn:schemas-microsoft-com:office:word" xmlns:w="http://schemas.openxmlformats.org/wordprocessingml/2006/main" xmlns:w14="http://schemas.microsoft.com/office/word/2010/wordml" xmlns:w15="http://schemas.microsoft.com/office/word/2012/wordml" xmlns:w16cex="http://schemas.microsoft.com/office/word/2018/wordml/cex" xmlns:w16cid="http://schemas.microsoft.com/office/word/2016/wordml/cid" xmlns:w16="http://schemas.microsoft.com/office/word/2018/wordml" xmlns:w16du="http://schemas.microsoft.com/office/word/2023/wordml/word16du" xmlns:w16sdtdh="http://schemas.microsoft.com/office/word/2020/wordml/sdtdatahash" xmlns:w16se="http://schemas.microsoft.com/office/word/2015/wordml/symex" xmlns:wpg="http://schemas.microsoft.com/office/word/2010/wordprocessingGroup" xmlns:wpi="http://schemas.microsoft.com/office/word/2010/wordprocessingInk" xmlns:wne="http://schemas.microsoft.com/office/word/2006/wordml" xmlns:wps="http://schemas.microsoft.com/office/word/2010/wordprocessingShape" mc:Ignorable="w14 w15 w16se w16cid w16 w16cex w16sdtdh w16du wp14">
   <w:body>
     <w:p>
       <w:pPr>
         <w:pStyle w:val="Titolo"/>
-        <w:rPr>
-          <w:rFonts w:asciiTheme="minorHAnsi" w:hAnsiTheme="minorHAnsi" w:cstheme="minorHAnsi"/>
+        <w:jc w:val="center"/>
+        <w:rPr>
+          <w:rFonts w:asciiTheme="minorHAnsi" w:hAnsiTheme="minorHAnsi" w:cstheme="minorHAnsi"/>
+          <w:spacing w:val="-2"/>
         </w:rPr>
       </w:pPr>
       <w:r>
@@ -25,37 +27,58 @@
     </w:p>
     <w:p>
       <w:pPr>
-        <w:pStyle w:val="Corpotesto"/>
-        <w:spacing w:before="441"/>
-        <w:rPr>
-          <w:rFonts w:asciiTheme="minorHAnsi" w:hAnsiTheme="minorHAnsi" w:cstheme="minorHAnsi"/>
-        </w:rPr>
-      </w:pPr>
-      <w:r>
-        <w:rPr>
-          <w:rFonts w:asciiTheme="minorHAnsi" w:hAnsiTheme="minorHAnsi" w:cstheme="minorHAnsi"/>
-          <w:spacing w:val="-4"/>
+        <w:pStyle w:val="Titolo"/>
+        <w:rPr>
+          <w:rFonts w:asciiTheme="minorHAnsi" w:hAnsiTheme="minorHAnsi" w:cstheme="minorHAnsi"/>
+        </w:rPr>
+      </w:pPr>
+    </w:p>
+    <w:p>
+      <w:pPr>
+        <w:pStyle w:val="Titolo1"/>
+        <w:jc w:val="both"/>
+        <w:rPr>
+          <w:rFonts w:asciiTheme="minorHAnsi" w:hAnsiTheme="minorHAnsi" w:cstheme="minorHAnsi"/>
+          <w:b w:val="0"/>
+          <w:bCs w:val="0"/>
+          <w:spacing w:val="-2"/>
+        </w:rPr>
+      </w:pPr>
+      <w:r>
+        <w:rPr>
+          <w:rFonts w:asciiTheme="minorHAnsi" w:hAnsiTheme="minorHAnsi" w:cstheme="minorHAnsi"/>
+          <w:b w:val="0"/>
+          <w:bCs w:val="0"/>
+          <w:spacing w:val="-2"/>
         </w:rPr>
         <w:t>Nome:</w:t>
       </w:r>
       <w:r>
         <w:rPr>
           <w:rFonts w:asciiTheme="minorHAnsi" w:hAnsiTheme="minorHAnsi" w:cstheme="minorHAnsi"/>
-          <w:spacing w:val="-4"/>
+          <w:b w:val="0"/>
+          <w:bCs w:val="0"/>
+          <w:spacing w:val="-2"/>
         </w:rPr>
         <w:t xml:space="preserve"> Ettore Mugisha</w:t>
       </w:r>
     </w:p>
     <w:p>
       <w:pPr>
-        <w:pStyle w:val="Corpotesto"/>
-        <w:rPr>
-          <w:rFonts w:asciiTheme="minorHAnsi" w:hAnsiTheme="minorHAnsi" w:cstheme="minorHAnsi"/>
-        </w:rPr>
-      </w:pPr>
-      <w:r>
-        <w:rPr>
-          <w:rFonts w:asciiTheme="minorHAnsi" w:hAnsiTheme="minorHAnsi" w:cstheme="minorHAnsi"/>
+        <w:pStyle w:val="Titolo1"/>
+        <w:jc w:val="both"/>
+        <w:rPr>
+          <w:rFonts w:asciiTheme="minorHAnsi" w:hAnsiTheme="minorHAnsi" w:cstheme="minorHAnsi"/>
+          <w:b w:val="0"/>
+          <w:bCs w:val="0"/>
+          <w:spacing w:val="-2"/>
+        </w:rPr>
+      </w:pPr>
+      <w:r>
+        <w:rPr>
+          <w:rFonts w:asciiTheme="minorHAnsi" w:hAnsiTheme="minorHAnsi" w:cstheme="minorHAnsi"/>
+          <w:b w:val="0"/>
+          <w:bCs w:val="0"/>
           <w:spacing w:val="-2"/>
         </w:rPr>
         <w:t>Cognome:</w:t>
@@ -63,6 +86,8 @@
       <w:r>
         <w:rPr>
           <w:rFonts w:asciiTheme="minorHAnsi" w:hAnsiTheme="minorHAnsi" w:cstheme="minorHAnsi"/>
+          <w:b w:val="0"/>
+          <w:bCs w:val="0"/>
           <w:spacing w:val="-2"/>
         </w:rPr>
         <w:t xml:space="preserve"> Cirillo</w:t>
@@ -70,14 +95,20 @@
     </w:p>
     <w:p>
       <w:pPr>
-        <w:pStyle w:val="Corpotesto"/>
-        <w:rPr>
-          <w:rFonts w:asciiTheme="minorHAnsi" w:hAnsiTheme="minorHAnsi" w:cstheme="minorHAnsi"/>
-        </w:rPr>
-      </w:pPr>
-      <w:r>
-        <w:rPr>
-          <w:rFonts w:asciiTheme="minorHAnsi" w:hAnsiTheme="minorHAnsi" w:cstheme="minorHAnsi"/>
+        <w:pStyle w:val="Titolo1"/>
+        <w:jc w:val="both"/>
+        <w:rPr>
+          <w:rFonts w:asciiTheme="minorHAnsi" w:hAnsiTheme="minorHAnsi" w:cstheme="minorHAnsi"/>
+          <w:b w:val="0"/>
+          <w:bCs w:val="0"/>
+          <w:spacing w:val="-2"/>
+        </w:rPr>
+      </w:pPr>
+      <w:r>
+        <w:rPr>
+          <w:rFonts w:asciiTheme="minorHAnsi" w:hAnsiTheme="minorHAnsi" w:cstheme="minorHAnsi"/>
+          <w:b w:val="0"/>
+          <w:bCs w:val="0"/>
           <w:spacing w:val="-2"/>
         </w:rPr>
         <w:t>Matricola:</w:t>
@@ -85,6 +116,8 @@
       <w:r>
         <w:rPr>
           <w:rFonts w:asciiTheme="minorHAnsi" w:hAnsiTheme="minorHAnsi" w:cstheme="minorHAnsi"/>
+          <w:b w:val="0"/>
+          <w:bCs w:val="0"/>
           <w:spacing w:val="-2"/>
         </w:rPr>
         <w:t xml:space="preserve"> 991290</w:t>
@@ -92,75 +125,59 @@
     </w:p>
     <w:p>
       <w:pPr>
-        <w:pStyle w:val="Corpotesto"/>
-        <w:rPr>
-          <w:rFonts w:asciiTheme="minorHAnsi" w:hAnsiTheme="minorHAnsi" w:cstheme="minorHAnsi"/>
-        </w:rPr>
-      </w:pPr>
-      <w:r>
-        <w:rPr>
-          <w:rFonts w:asciiTheme="minorHAnsi" w:hAnsiTheme="minorHAnsi" w:cstheme="minorHAnsi"/>
-        </w:rPr>
-        <w:t xml:space="preserve">Codice </w:t>
-      </w:r>
-      <w:r>
-        <w:rPr>
-          <w:rFonts w:asciiTheme="minorHAnsi" w:hAnsiTheme="minorHAnsi" w:cstheme="minorHAnsi"/>
-          <w:spacing w:val="-2"/>
-        </w:rPr>
-        <w:t>Persona:</w:t>
-      </w:r>
-      <w:r>
-        <w:rPr>
-          <w:rFonts w:asciiTheme="minorHAnsi" w:hAnsiTheme="minorHAnsi" w:cstheme="minorHAnsi"/>
-          <w:spacing w:val="-2"/>
-        </w:rPr>
-        <w:t xml:space="preserve"> </w:t>
-      </w:r>
-      <w:r>
-        <w:rPr>
-          <w:rFonts w:asciiTheme="minorHAnsi" w:hAnsiTheme="minorHAnsi" w:cstheme="minorHAnsi"/>
-          <w:color w:val="333333"/>
-          <w:sz w:val="19"/>
-          <w:szCs w:val="19"/>
-          <w:shd w:val="clear" w:color="auto" w:fill="FFFFFF"/>
-        </w:rPr>
-        <w:t>10864944</w:t>
-      </w:r>
-    </w:p>
-    <w:p>
-      <w:pPr>
-        <w:pStyle w:val="Corpotesto"/>
-        <w:spacing w:before="37"/>
-        <w:rPr>
-          <w:rFonts w:asciiTheme="minorHAnsi" w:hAnsiTheme="minorHAnsi" w:cstheme="minorHAnsi"/>
-        </w:rPr>
-      </w:pPr>
-      <w:proofErr w:type="gramStart"/>
-      <w:r>
-        <w:rPr>
-          <w:rFonts w:asciiTheme="minorHAnsi" w:hAnsiTheme="minorHAnsi" w:cstheme="minorHAnsi"/>
-        </w:rPr>
-        <w:t>Email</w:t>
-      </w:r>
-      <w:proofErr w:type="gramEnd"/>
-      <w:r>
-        <w:rPr>
-          <w:rFonts w:asciiTheme="minorHAnsi" w:hAnsiTheme="minorHAnsi" w:cstheme="minorHAnsi"/>
-          <w:spacing w:val="-1"/>
-        </w:rPr>
-        <w:t xml:space="preserve"> </w:t>
-      </w:r>
-      <w:r>
-        <w:rPr>
-          <w:rFonts w:asciiTheme="minorHAnsi" w:hAnsiTheme="minorHAnsi" w:cstheme="minorHAnsi"/>
-          <w:spacing w:val="-2"/>
-        </w:rPr>
-        <w:t>istituzionale:</w:t>
-      </w:r>
-      <w:r>
-        <w:rPr>
-          <w:rFonts w:asciiTheme="minorHAnsi" w:hAnsiTheme="minorHAnsi" w:cstheme="minorHAnsi"/>
+        <w:pStyle w:val="Titolo1"/>
+        <w:jc w:val="both"/>
+        <w:rPr>
+          <w:rFonts w:asciiTheme="minorHAnsi" w:hAnsiTheme="minorHAnsi" w:cstheme="minorHAnsi"/>
+          <w:b w:val="0"/>
+          <w:bCs w:val="0"/>
+          <w:spacing w:val="-2"/>
+        </w:rPr>
+      </w:pPr>
+      <w:r>
+        <w:rPr>
+          <w:rFonts w:asciiTheme="minorHAnsi" w:hAnsiTheme="minorHAnsi" w:cstheme="minorHAnsi"/>
+          <w:b w:val="0"/>
+          <w:bCs w:val="0"/>
+          <w:spacing w:val="-2"/>
+        </w:rPr>
+        <w:t>Codice Persona:</w:t>
+      </w:r>
+      <w:r>
+        <w:rPr>
+          <w:rFonts w:asciiTheme="minorHAnsi" w:hAnsiTheme="minorHAnsi" w:cstheme="minorHAnsi"/>
+          <w:b w:val="0"/>
+          <w:bCs w:val="0"/>
+          <w:spacing w:val="-2"/>
+        </w:rPr>
+        <w:t xml:space="preserve"> 10864944</w:t>
+      </w:r>
+    </w:p>
+    <w:p>
+      <w:pPr>
+        <w:pStyle w:val="Titolo1"/>
+        <w:jc w:val="both"/>
+        <w:rPr>
+          <w:rFonts w:asciiTheme="minorHAnsi" w:hAnsiTheme="minorHAnsi" w:cstheme="minorHAnsi"/>
+          <w:b w:val="0"/>
+          <w:bCs w:val="0"/>
+          <w:spacing w:val="-2"/>
+        </w:rPr>
+      </w:pPr>
+      <w:r>
+        <w:rPr>
+          <w:rFonts w:asciiTheme="minorHAnsi" w:hAnsiTheme="minorHAnsi" w:cstheme="minorHAnsi"/>
+          <w:b w:val="0"/>
+          <w:bCs w:val="0"/>
+          <w:spacing w:val="-2"/>
+        </w:rPr>
+        <w:t>Email istituzionale:</w:t>
+      </w:r>
+      <w:r>
+        <w:rPr>
+          <w:rFonts w:asciiTheme="minorHAnsi" w:hAnsiTheme="minorHAnsi" w:cstheme="minorHAnsi"/>
+          <w:b w:val="0"/>
+          <w:bCs w:val="0"/>
           <w:spacing w:val="-2"/>
         </w:rPr>
         <w:t xml:space="preserve"> 10864944@polimi.it</w:t>
@@ -168,205 +185,120 @@
     </w:p>
     <w:p>
       <w:pPr>
-        <w:pStyle w:val="Corpotesto"/>
-        <w:rPr>
-          <w:rFonts w:asciiTheme="minorHAnsi" w:hAnsiTheme="minorHAnsi" w:cstheme="minorHAnsi"/>
-        </w:rPr>
-      </w:pPr>
-      <w:r>
-        <w:rPr>
-          <w:rFonts w:asciiTheme="minorHAnsi" w:hAnsiTheme="minorHAnsi" w:cstheme="minorHAnsi"/>
-        </w:rPr>
-        <w:t>Voto</w:t>
-      </w:r>
-      <w:r>
-        <w:rPr>
-          <w:rFonts w:asciiTheme="minorHAnsi" w:hAnsiTheme="minorHAnsi" w:cstheme="minorHAnsi"/>
-          <w:spacing w:val="-5"/>
-        </w:rPr>
-        <w:t xml:space="preserve"> </w:t>
-      </w:r>
-      <w:r>
-        <w:rPr>
-          <w:rFonts w:asciiTheme="minorHAnsi" w:hAnsiTheme="minorHAnsi" w:cstheme="minorHAnsi"/>
-        </w:rPr>
-        <w:t>target:</w:t>
-      </w:r>
-      <w:r>
-        <w:rPr>
-          <w:rFonts w:asciiTheme="minorHAnsi" w:hAnsiTheme="minorHAnsi" w:cstheme="minorHAnsi"/>
-          <w:spacing w:val="-3"/>
-        </w:rPr>
-        <w:t xml:space="preserve"> </w:t>
-      </w:r>
-      <w:r>
-        <w:rPr>
-          <w:rFonts w:asciiTheme="minorHAnsi" w:hAnsiTheme="minorHAnsi" w:cstheme="minorHAnsi"/>
-          <w:spacing w:val="-5"/>
-        </w:rPr>
-        <w:t>30</w:t>
-      </w:r>
-    </w:p>
-    <w:p>
-      <w:pPr>
-        <w:pStyle w:val="Corpotesto"/>
-        <w:spacing w:before="76"/>
-        <w:ind w:left="0"/>
-        <w:rPr>
-          <w:rFonts w:asciiTheme="minorHAnsi" w:hAnsiTheme="minorHAnsi" w:cstheme="minorHAnsi"/>
-        </w:rPr>
-      </w:pPr>
-    </w:p>
-    <w:p>
-      <w:pPr>
-        <w:pStyle w:val="Titolo1"/>
-        <w:rPr>
-          <w:rFonts w:asciiTheme="minorHAnsi" w:hAnsiTheme="minorHAnsi" w:cstheme="minorHAnsi"/>
-          <w:b w:val="0"/>
-          <w:bCs w:val="0"/>
-          <w:spacing w:val="-2"/>
-        </w:rPr>
-      </w:pPr>
-      <w:r>
-        <w:rPr>
-          <w:rFonts w:asciiTheme="minorHAnsi" w:hAnsiTheme="minorHAnsi" w:cstheme="minorHAnsi"/>
-          <w:b w:val="0"/>
-          <w:bCs w:val="0"/>
-          <w:spacing w:val="-2"/>
-        </w:rPr>
-        <w:t>Introduzione al Progetto</w:t>
-      </w:r>
-      <w:r>
-        <w:rPr>
-          <w:rFonts w:asciiTheme="minorHAnsi" w:hAnsiTheme="minorHAnsi" w:cstheme="minorHAnsi"/>
-          <w:b w:val="0"/>
-          <w:bCs w:val="0"/>
-          <w:spacing w:val="-2"/>
-        </w:rPr>
-        <w:t>: BLACKJACK SAFER</w:t>
-      </w:r>
-    </w:p>
-    <w:p>
-      <w:pPr>
-        <w:pStyle w:val="Titolo1"/>
-        <w:rPr>
-          <w:rFonts w:asciiTheme="minorHAnsi" w:hAnsiTheme="minorHAnsi" w:cstheme="minorHAnsi"/>
-          <w:b w:val="0"/>
-          <w:bCs w:val="0"/>
-          <w:spacing w:val="-2"/>
-        </w:rPr>
-      </w:pPr>
-    </w:p>
-    <w:p>
-      <w:pPr>
-        <w:pStyle w:val="Titolo1"/>
-        <w:rPr>
-          <w:rFonts w:asciiTheme="minorHAnsi" w:hAnsiTheme="minorHAnsi" w:cstheme="minorHAnsi"/>
-          <w:b w:val="0"/>
-          <w:bCs w:val="0"/>
-          <w:spacing w:val="-2"/>
-        </w:rPr>
-      </w:pPr>
-      <w:r>
-        <w:rPr>
-          <w:rFonts w:asciiTheme="minorHAnsi" w:hAnsiTheme="minorHAnsi" w:cstheme="minorHAnsi"/>
-          <w:b w:val="0"/>
-          <w:bCs w:val="0"/>
-          <w:spacing w:val="-2"/>
-        </w:rPr>
-        <w:t xml:space="preserve">Il progetto prevede lo sviluppo di un'applicazione </w:t>
-      </w:r>
-      <w:proofErr w:type="spellStart"/>
-      <w:r>
-        <w:rPr>
-          <w:rFonts w:asciiTheme="minorHAnsi" w:hAnsiTheme="minorHAnsi" w:cstheme="minorHAnsi"/>
-          <w:b w:val="0"/>
-          <w:bCs w:val="0"/>
-          <w:spacing w:val="-2"/>
-        </w:rPr>
-        <w:t>client-server</w:t>
-      </w:r>
-      <w:proofErr w:type="spellEnd"/>
-      <w:r>
-        <w:rPr>
-          <w:rFonts w:asciiTheme="minorHAnsi" w:hAnsiTheme="minorHAnsi" w:cstheme="minorHAnsi"/>
-          <w:b w:val="0"/>
-          <w:bCs w:val="0"/>
-          <w:spacing w:val="-2"/>
-        </w:rPr>
-        <w:t xml:space="preserve"> dedicata al gioco del </w:t>
-      </w:r>
-      <w:proofErr w:type="spellStart"/>
-      <w:r>
-        <w:rPr>
-          <w:rFonts w:asciiTheme="minorHAnsi" w:hAnsiTheme="minorHAnsi" w:cstheme="minorHAnsi"/>
-          <w:b w:val="0"/>
-          <w:bCs w:val="0"/>
-          <w:spacing w:val="-2"/>
-        </w:rPr>
-        <w:t>blackJack</w:t>
-      </w:r>
-      <w:proofErr w:type="spellEnd"/>
-      <w:r>
-        <w:rPr>
-          <w:rFonts w:asciiTheme="minorHAnsi" w:hAnsiTheme="minorHAnsi" w:cstheme="minorHAnsi"/>
-          <w:b w:val="0"/>
-          <w:bCs w:val="0"/>
-          <w:spacing w:val="-2"/>
-        </w:rPr>
-        <w:t xml:space="preserve">. L'architettura back-end sarà costruita utilizzando il framework Spring e i suoi moduli correlati, mentre il front-end sarà sviluppato con </w:t>
-      </w:r>
-      <w:proofErr w:type="spellStart"/>
-      <w:r>
-        <w:rPr>
-          <w:rFonts w:asciiTheme="minorHAnsi" w:hAnsiTheme="minorHAnsi" w:cstheme="minorHAnsi"/>
-          <w:b w:val="0"/>
-          <w:bCs w:val="0"/>
-          <w:spacing w:val="-2"/>
-        </w:rPr>
-        <w:t>Angular</w:t>
-      </w:r>
-      <w:proofErr w:type="spellEnd"/>
-      <w:r>
-        <w:rPr>
-          <w:rFonts w:asciiTheme="minorHAnsi" w:hAnsiTheme="minorHAnsi" w:cstheme="minorHAnsi"/>
-          <w:b w:val="0"/>
-          <w:bCs w:val="0"/>
-          <w:spacing w:val="-2"/>
-        </w:rPr>
-        <w:t xml:space="preserve">, arricchito esteticamente da </w:t>
-      </w:r>
-      <w:proofErr w:type="spellStart"/>
-      <w:r>
-        <w:rPr>
-          <w:rFonts w:asciiTheme="minorHAnsi" w:hAnsiTheme="minorHAnsi" w:cstheme="minorHAnsi"/>
-          <w:b w:val="0"/>
-          <w:bCs w:val="0"/>
-          <w:spacing w:val="-2"/>
-        </w:rPr>
-        <w:t>Tailwind</w:t>
-      </w:r>
-      <w:proofErr w:type="spellEnd"/>
-      <w:r>
-        <w:rPr>
-          <w:rFonts w:asciiTheme="minorHAnsi" w:hAnsiTheme="minorHAnsi" w:cstheme="minorHAnsi"/>
-          <w:b w:val="0"/>
-          <w:bCs w:val="0"/>
-          <w:spacing w:val="-2"/>
-        </w:rPr>
-        <w:t xml:space="preserve"> CSS. Il database sarà gestito attraverso </w:t>
-      </w:r>
-      <w:proofErr w:type="spellStart"/>
-      <w:r>
-        <w:rPr>
-          <w:rFonts w:asciiTheme="minorHAnsi" w:hAnsiTheme="minorHAnsi" w:cstheme="minorHAnsi"/>
-          <w:b w:val="0"/>
-          <w:bCs w:val="0"/>
-          <w:spacing w:val="-2"/>
-        </w:rPr>
-        <w:t>PostgreSQL</w:t>
-      </w:r>
-      <w:proofErr w:type="spellEnd"/>
+        <w:pStyle w:val="Titolo1"/>
+        <w:jc w:val="both"/>
+        <w:rPr>
+          <w:rFonts w:asciiTheme="minorHAnsi" w:hAnsiTheme="minorHAnsi" w:cstheme="minorHAnsi"/>
+          <w:b w:val="0"/>
+          <w:bCs w:val="0"/>
+          <w:spacing w:val="-2"/>
+        </w:rPr>
+      </w:pPr>
+      <w:r>
+        <w:rPr>
+          <w:rFonts w:asciiTheme="minorHAnsi" w:hAnsiTheme="minorHAnsi" w:cstheme="minorHAnsi"/>
+          <w:b w:val="0"/>
+          <w:bCs w:val="0"/>
+          <w:spacing w:val="-2"/>
+        </w:rPr>
+        <w:t>Voto target: 30</w:t>
+      </w:r>
+    </w:p>
+    <w:p>
+      <w:pPr>
+        <w:pStyle w:val="Titolo1"/>
+        <w:jc w:val="both"/>
+        <w:rPr>
+          <w:rFonts w:asciiTheme="minorHAnsi" w:hAnsiTheme="minorHAnsi" w:cstheme="minorHAnsi"/>
+          <w:b w:val="0"/>
+          <w:bCs w:val="0"/>
+          <w:spacing w:val="-2"/>
+        </w:rPr>
+      </w:pPr>
+      <w:r>
+        <w:rPr>
+          <w:rFonts w:asciiTheme="minorHAnsi" w:hAnsiTheme="minorHAnsi" w:cstheme="minorHAnsi"/>
+          <w:b w:val="0"/>
+          <w:bCs w:val="0"/>
+          <w:spacing w:val="-2"/>
+        </w:rPr>
+        <w:t>Componenti del progetto: 1, me stesso</w:t>
+      </w:r>
+    </w:p>
+    <w:p>
+      <w:pPr>
+        <w:pStyle w:val="Titolo1"/>
+        <w:jc w:val="both"/>
+        <w:rPr>
+          <w:rFonts w:asciiTheme="minorHAnsi" w:hAnsiTheme="minorHAnsi" w:cstheme="minorHAnsi"/>
+          <w:b w:val="0"/>
+          <w:bCs w:val="0"/>
+          <w:spacing w:val="-2"/>
+        </w:rPr>
+      </w:pPr>
+    </w:p>
+    <w:p>
+      <w:pPr>
+        <w:pStyle w:val="Titolo1"/>
+        <w:jc w:val="both"/>
+        <w:rPr>
+          <w:rFonts w:asciiTheme="minorHAnsi" w:hAnsiTheme="minorHAnsi" w:cstheme="minorHAnsi"/>
+          <w:spacing w:val="-2"/>
+          <w:sz w:val="32"/>
+          <w:szCs w:val="32"/>
+        </w:rPr>
+      </w:pPr>
+      <w:r>
+        <w:rPr>
+          <w:rFonts w:asciiTheme="minorHAnsi" w:hAnsiTheme="minorHAnsi" w:cstheme="minorHAnsi"/>
+          <w:spacing w:val="-2"/>
+          <w:sz w:val="32"/>
+          <w:szCs w:val="32"/>
+        </w:rPr>
+        <w:t>Introduzione al Progetto: BLACKJACK SAFER</w:t>
+      </w:r>
+    </w:p>
+    <w:p>
+      <w:pPr>
+        <w:pStyle w:val="Titolo1"/>
+        <w:jc w:val="both"/>
+        <w:rPr>
+          <w:rFonts w:asciiTheme="minorHAnsi" w:hAnsiTheme="minorHAnsi" w:cstheme="minorHAnsi"/>
+          <w:b w:val="0"/>
+          <w:bCs w:val="0"/>
+          <w:spacing w:val="-2"/>
+        </w:rPr>
+      </w:pPr>
+    </w:p>
+    <w:p>
+      <w:pPr>
+        <w:pStyle w:val="Titolo1"/>
+        <w:jc w:val="both"/>
+        <w:rPr>
+          <w:rFonts w:asciiTheme="minorHAnsi" w:hAnsiTheme="minorHAnsi" w:cstheme="minorHAnsi"/>
+          <w:b w:val="0"/>
+          <w:bCs w:val="0"/>
+          <w:spacing w:val="-2"/>
+        </w:rPr>
+      </w:pPr>
+      <w:r>
+        <w:rPr>
+          <w:rFonts w:asciiTheme="minorHAnsi" w:hAnsiTheme="minorHAnsi" w:cstheme="minorHAnsi"/>
+          <w:b w:val="0"/>
+          <w:bCs w:val="0"/>
+          <w:spacing w:val="-2"/>
+        </w:rPr>
+        <w:t xml:space="preserve">L'applicazione sarà strutturata con due tipologie di ruoli utente: ADMIN e </w:t>
+      </w:r>
+      <w:r>
+        <w:rPr>
+          <w:rFonts w:asciiTheme="minorHAnsi" w:hAnsiTheme="minorHAnsi" w:cstheme="minorHAnsi"/>
+          <w:b w:val="0"/>
+          <w:bCs w:val="0"/>
+          <w:spacing w:val="-2"/>
+        </w:rPr>
+        <w:t>PLAYER</w:t>
+      </w:r>
       <w:r>
         <w:rPr>
           <w:rFonts w:asciiTheme="minorHAnsi" w:hAnsiTheme="minorHAnsi" w:cstheme="minorHAnsi"/>
@@ -380,112 +312,161 @@
     <w:p>
       <w:pPr>
         <w:pStyle w:val="Titolo1"/>
-        <w:rPr>
-          <w:rFonts w:asciiTheme="minorHAnsi" w:hAnsiTheme="minorHAnsi" w:cstheme="minorHAnsi"/>
-          <w:b w:val="0"/>
-          <w:bCs w:val="0"/>
-          <w:spacing w:val="-2"/>
-        </w:rPr>
-      </w:pPr>
-    </w:p>
-    <w:p>
-      <w:pPr>
-        <w:pStyle w:val="Titolo1"/>
-        <w:rPr>
-          <w:rFonts w:asciiTheme="minorHAnsi" w:hAnsiTheme="minorHAnsi" w:cstheme="minorHAnsi"/>
-          <w:b w:val="0"/>
-          <w:bCs w:val="0"/>
-          <w:spacing w:val="-2"/>
-        </w:rPr>
-      </w:pPr>
-      <w:r>
-        <w:rPr>
-          <w:rFonts w:asciiTheme="minorHAnsi" w:hAnsiTheme="minorHAnsi" w:cstheme="minorHAnsi"/>
-          <w:b w:val="0"/>
-          <w:bCs w:val="0"/>
-          <w:spacing w:val="-2"/>
-        </w:rPr>
-        <w:t>L'applicazione sarà strutturata con due tipologie di ruoli utente: ADMIN e JOINER.</w:t>
-      </w:r>
-    </w:p>
-    <w:p>
-      <w:pPr>
-        <w:pStyle w:val="Titolo1"/>
-        <w:rPr>
-          <w:rFonts w:asciiTheme="minorHAnsi" w:hAnsiTheme="minorHAnsi" w:cstheme="minorHAnsi"/>
-          <w:b w:val="0"/>
-          <w:bCs w:val="0"/>
-          <w:spacing w:val="-2"/>
-        </w:rPr>
-      </w:pPr>
-    </w:p>
-    <w:p>
-      <w:pPr>
-        <w:pStyle w:val="Titolo1"/>
-        <w:rPr>
-          <w:rFonts w:asciiTheme="minorHAnsi" w:hAnsiTheme="minorHAnsi" w:cstheme="minorHAnsi"/>
-          <w:b w:val="0"/>
-          <w:bCs w:val="0"/>
-          <w:spacing w:val="-2"/>
-        </w:rPr>
-      </w:pPr>
-      <w:r>
-        <w:rPr>
-          <w:rFonts w:asciiTheme="minorHAnsi" w:hAnsiTheme="minorHAnsi" w:cstheme="minorHAnsi"/>
-          <w:b w:val="0"/>
-          <w:bCs w:val="0"/>
-          <w:spacing w:val="-2"/>
-        </w:rPr>
-        <w:t>Lato JOINER:</w:t>
-      </w:r>
-    </w:p>
-    <w:p>
-      <w:pPr>
-        <w:pStyle w:val="Titolo1"/>
-        <w:rPr>
-          <w:rFonts w:asciiTheme="minorHAnsi" w:hAnsiTheme="minorHAnsi" w:cstheme="minorHAnsi"/>
-          <w:b w:val="0"/>
-          <w:bCs w:val="0"/>
-          <w:spacing w:val="-2"/>
-        </w:rPr>
-      </w:pPr>
-    </w:p>
-    <w:p>
-      <w:pPr>
-        <w:pStyle w:val="Titolo1"/>
-        <w:rPr>
-          <w:rFonts w:asciiTheme="minorHAnsi" w:hAnsiTheme="minorHAnsi" w:cstheme="minorHAnsi"/>
-          <w:b w:val="0"/>
-          <w:bCs w:val="0"/>
-          <w:spacing w:val="-2"/>
-        </w:rPr>
-      </w:pPr>
-      <w:r>
-        <w:rPr>
-          <w:rFonts w:asciiTheme="minorHAnsi" w:hAnsiTheme="minorHAnsi" w:cstheme="minorHAnsi"/>
-          <w:b w:val="0"/>
-          <w:bCs w:val="0"/>
-          <w:spacing w:val="-2"/>
-        </w:rPr>
-        <w:t xml:space="preserve">L'applicazione consentirà ai JOINER di registrarsi fornendo credenziali dedicate e di autenticarsi successivamente attraverso </w:t>
-      </w:r>
-      <w:r>
-        <w:rPr>
-          <w:rFonts w:asciiTheme="minorHAnsi" w:hAnsiTheme="minorHAnsi" w:cstheme="minorHAnsi"/>
-          <w:b w:val="0"/>
-          <w:bCs w:val="0"/>
-          <w:spacing w:val="-2"/>
-        </w:rPr>
-        <w:t>i moduli di sicurezza di Spring</w:t>
-      </w:r>
-      <w:r>
-        <w:rPr>
-          <w:rFonts w:asciiTheme="minorHAnsi" w:hAnsiTheme="minorHAnsi" w:cstheme="minorHAnsi"/>
-          <w:b w:val="0"/>
-          <w:bCs w:val="0"/>
-          <w:spacing w:val="-2"/>
-        </w:rPr>
-        <w:t xml:space="preserve">. Ogni utente registrato riceverà un saldo iniziale come bonus di benvenuto, al quale verrà accreditata quotidianamente una somma di denaro per simulare </w:t>
+        <w:jc w:val="both"/>
+        <w:rPr>
+          <w:rFonts w:asciiTheme="minorHAnsi" w:hAnsiTheme="minorHAnsi" w:cstheme="minorHAnsi"/>
+          <w:b w:val="0"/>
+          <w:bCs w:val="0"/>
+          <w:spacing w:val="-2"/>
+        </w:rPr>
+      </w:pPr>
+      <w:r>
+        <w:rPr>
+          <w:rFonts w:asciiTheme="minorHAnsi" w:hAnsiTheme="minorHAnsi" w:cstheme="minorHAnsi"/>
+          <w:b w:val="0"/>
+          <w:bCs w:val="0"/>
+          <w:spacing w:val="-2"/>
+        </w:rPr>
+        <w:t>L’utente Admin sarà</w:t>
+      </w:r>
+      <w:r>
+        <w:rPr>
+          <w:rFonts w:asciiTheme="minorHAnsi" w:hAnsiTheme="minorHAnsi" w:cstheme="minorHAnsi"/>
+          <w:b w:val="0"/>
+          <w:bCs w:val="0"/>
+          <w:spacing w:val="-2"/>
+        </w:rPr>
+        <w:t xml:space="preserve"> l’effettivo</w:t>
+      </w:r>
+      <w:r>
+        <w:rPr>
+          <w:rFonts w:asciiTheme="minorHAnsi" w:hAnsiTheme="minorHAnsi" w:cstheme="minorHAnsi"/>
+          <w:b w:val="0"/>
+          <w:bCs w:val="0"/>
+          <w:spacing w:val="-2"/>
+        </w:rPr>
+        <w:t xml:space="preserve"> il possessore del Casinò e potrà ges</w:t>
+      </w:r>
+      <w:r>
+        <w:rPr>
+          <w:rFonts w:asciiTheme="minorHAnsi" w:hAnsiTheme="minorHAnsi" w:cstheme="minorHAnsi"/>
+          <w:b w:val="0"/>
+          <w:bCs w:val="0"/>
+          <w:spacing w:val="-2"/>
+        </w:rPr>
+        <w:t>tire le varie sedi collocate nel mondo.</w:t>
+      </w:r>
+      <w:r>
+        <w:rPr>
+          <w:rFonts w:asciiTheme="minorHAnsi" w:hAnsiTheme="minorHAnsi" w:cstheme="minorHAnsi"/>
+          <w:b w:val="0"/>
+          <w:bCs w:val="0"/>
+          <w:spacing w:val="-2"/>
+        </w:rPr>
+        <w:br/>
+        <w:t>L’utente PLAYER potrà accedere ai vari casinò nel mondo ed unirsi ad un tavolo disponibile per giocare a BlackJack.</w:t>
+      </w:r>
+    </w:p>
+    <w:p>
+      <w:pPr>
+        <w:pStyle w:val="Titolo1"/>
+        <w:jc w:val="both"/>
+        <w:rPr>
+          <w:rFonts w:asciiTheme="minorHAnsi" w:hAnsiTheme="minorHAnsi" w:cstheme="minorHAnsi"/>
+          <w:b w:val="0"/>
+          <w:bCs w:val="0"/>
+          <w:spacing w:val="-2"/>
+        </w:rPr>
+      </w:pPr>
+    </w:p>
+    <w:p>
+      <w:pPr>
+        <w:pStyle w:val="Titolo1"/>
+        <w:jc w:val="both"/>
+        <w:rPr>
+          <w:rFonts w:asciiTheme="minorHAnsi" w:hAnsiTheme="minorHAnsi" w:cstheme="minorHAnsi"/>
+          <w:spacing w:val="-2"/>
+          <w:sz w:val="32"/>
+          <w:szCs w:val="32"/>
+        </w:rPr>
+      </w:pPr>
+      <w:r>
+        <w:rPr>
+          <w:rFonts w:asciiTheme="minorHAnsi" w:hAnsiTheme="minorHAnsi" w:cstheme="minorHAnsi"/>
+          <w:spacing w:val="-2"/>
+          <w:sz w:val="32"/>
+          <w:szCs w:val="32"/>
+        </w:rPr>
+        <w:t xml:space="preserve">Lato </w:t>
+      </w:r>
+      <w:r>
+        <w:rPr>
+          <w:rFonts w:asciiTheme="minorHAnsi" w:hAnsiTheme="minorHAnsi" w:cstheme="minorHAnsi"/>
+          <w:spacing w:val="-2"/>
+          <w:sz w:val="32"/>
+          <w:szCs w:val="32"/>
+        </w:rPr>
+        <w:t>PLAYER</w:t>
+      </w:r>
+      <w:r>
+        <w:rPr>
+          <w:rFonts w:asciiTheme="minorHAnsi" w:hAnsiTheme="minorHAnsi" w:cstheme="minorHAnsi"/>
+          <w:spacing w:val="-2"/>
+          <w:sz w:val="32"/>
+          <w:szCs w:val="32"/>
+        </w:rPr>
+        <w:t>:</w:t>
+      </w:r>
+    </w:p>
+    <w:p>
+      <w:pPr>
+        <w:pStyle w:val="Titolo1"/>
+        <w:jc w:val="both"/>
+        <w:rPr>
+          <w:rFonts w:asciiTheme="minorHAnsi" w:hAnsiTheme="minorHAnsi" w:cstheme="minorHAnsi"/>
+          <w:b w:val="0"/>
+          <w:bCs w:val="0"/>
+          <w:spacing w:val="-2"/>
+        </w:rPr>
+      </w:pPr>
+    </w:p>
+    <w:p>
+      <w:pPr>
+        <w:pStyle w:val="Titolo1"/>
+        <w:jc w:val="both"/>
+        <w:rPr>
+          <w:rFonts w:asciiTheme="minorHAnsi" w:hAnsiTheme="minorHAnsi" w:cstheme="minorHAnsi"/>
+          <w:b w:val="0"/>
+          <w:bCs w:val="0"/>
+          <w:spacing w:val="-2"/>
+        </w:rPr>
+      </w:pPr>
+      <w:r>
+        <w:rPr>
+          <w:rFonts w:asciiTheme="minorHAnsi" w:hAnsiTheme="minorHAnsi" w:cstheme="minorHAnsi"/>
+          <w:b w:val="0"/>
+          <w:bCs w:val="0"/>
+          <w:spacing w:val="-2"/>
+        </w:rPr>
+        <w:t xml:space="preserve">L'applicazione consentirà ai </w:t>
+      </w:r>
+      <w:r>
+        <w:rPr>
+          <w:rFonts w:asciiTheme="minorHAnsi" w:hAnsiTheme="minorHAnsi" w:cstheme="minorHAnsi"/>
+          <w:b w:val="0"/>
+          <w:bCs w:val="0"/>
+          <w:spacing w:val="-2"/>
+        </w:rPr>
+        <w:t>PLAYER</w:t>
+      </w:r>
+      <w:r>
+        <w:rPr>
+          <w:rFonts w:asciiTheme="minorHAnsi" w:hAnsiTheme="minorHAnsi" w:cstheme="minorHAnsi"/>
+          <w:b w:val="0"/>
+          <w:bCs w:val="0"/>
+          <w:spacing w:val="-2"/>
+        </w:rPr>
+        <w:t xml:space="preserve"> di registrarsi fornendo credenziali dedicate e di autenticarsi successivamente attraverso i moduli di sicurezza di Spring. Ogni utente registrato riceverà un saldo iniziale come bonus di benvenuto, al quale verrà accreditata quotidianamente una somma di denaro per simulare </w:t>
       </w:r>
       <w:r>
         <w:rPr>
@@ -509,161 +490,341 @@
     <w:p>
       <w:pPr>
         <w:pStyle w:val="Titolo1"/>
-        <w:rPr>
-          <w:rFonts w:asciiTheme="minorHAnsi" w:hAnsiTheme="minorHAnsi" w:cstheme="minorHAnsi"/>
-          <w:b w:val="0"/>
-          <w:bCs w:val="0"/>
-          <w:spacing w:val="-2"/>
-        </w:rPr>
-      </w:pPr>
-    </w:p>
-    <w:p>
-      <w:pPr>
-        <w:pStyle w:val="Titolo1"/>
-        <w:rPr>
-          <w:rFonts w:asciiTheme="minorHAnsi" w:hAnsiTheme="minorHAnsi" w:cstheme="minorHAnsi"/>
-          <w:b w:val="0"/>
-          <w:bCs w:val="0"/>
-          <w:spacing w:val="-2"/>
-        </w:rPr>
-      </w:pPr>
-      <w:r>
-        <w:rPr>
-          <w:rFonts w:asciiTheme="minorHAnsi" w:hAnsiTheme="minorHAnsi" w:cstheme="minorHAnsi"/>
-          <w:b w:val="0"/>
-          <w:bCs w:val="0"/>
-          <w:spacing w:val="-2"/>
-        </w:rPr>
-        <w:t>Dopo la registrazione, i giocatori potranno accedere a diversi "tavoli" di gioco, ognuno caratterizzato da una puntata minima. I tavoli saranno individuali, perciò ogni sessione di gioco avrà luogo tra il singolo giocatore e il banco, quest'ultimo simulato dal sistema.</w:t>
-      </w:r>
-    </w:p>
-    <w:p>
-      <w:pPr>
-        <w:pStyle w:val="Titolo1"/>
-        <w:rPr>
-          <w:rFonts w:asciiTheme="minorHAnsi" w:hAnsiTheme="minorHAnsi" w:cstheme="minorHAnsi"/>
-          <w:b w:val="0"/>
-          <w:bCs w:val="0"/>
-          <w:spacing w:val="-2"/>
-        </w:rPr>
-      </w:pPr>
-    </w:p>
-    <w:p>
-      <w:pPr>
-        <w:pStyle w:val="Titolo1"/>
-        <w:rPr>
-          <w:rFonts w:asciiTheme="minorHAnsi" w:hAnsiTheme="minorHAnsi" w:cstheme="minorHAnsi"/>
-          <w:b w:val="0"/>
-          <w:bCs w:val="0"/>
-          <w:spacing w:val="-2"/>
-        </w:rPr>
-      </w:pPr>
-      <w:r>
-        <w:rPr>
-          <w:rFonts w:asciiTheme="minorHAnsi" w:hAnsiTheme="minorHAnsi" w:cstheme="minorHAnsi"/>
-          <w:b w:val="0"/>
-          <w:bCs w:val="0"/>
-          <w:spacing w:val="-2"/>
-        </w:rPr>
-        <w:t xml:space="preserve">Le dinamiche di gioco rispecchieranno quelle tradizionali del </w:t>
-      </w:r>
-      <w:proofErr w:type="spellStart"/>
-      <w:r>
-        <w:rPr>
-          <w:rFonts w:asciiTheme="minorHAnsi" w:hAnsiTheme="minorHAnsi" w:cstheme="minorHAnsi"/>
-          <w:b w:val="0"/>
-          <w:bCs w:val="0"/>
-          <w:spacing w:val="-2"/>
-        </w:rPr>
-        <w:t>blackJack</w:t>
-      </w:r>
-      <w:proofErr w:type="spellEnd"/>
-      <w:r>
-        <w:rPr>
-          <w:rFonts w:asciiTheme="minorHAnsi" w:hAnsiTheme="minorHAnsi" w:cstheme="minorHAnsi"/>
-          <w:b w:val="0"/>
-          <w:bCs w:val="0"/>
-          <w:spacing w:val="-2"/>
-        </w:rPr>
-        <w:t>, con l'utente che effettua una puntata iniziale per partecipare e riceve le carte per iniziare il gioco. L'utente avrà l'opzione di chiedere ulteriori carte o di rimanere con quelle attuali. La sessione si conclude con la vittoria dell'utente o del banco</w:t>
-      </w:r>
-      <w:r>
-        <w:rPr>
-          <w:rFonts w:asciiTheme="minorHAnsi" w:hAnsiTheme="minorHAnsi" w:cstheme="minorHAnsi"/>
-          <w:b w:val="0"/>
-          <w:bCs w:val="0"/>
-          <w:spacing w:val="-2"/>
-        </w:rPr>
-        <w:t>, con le conseguenti vincite o perdite di denaro da parte del JOINER</w:t>
-      </w:r>
-      <w:r>
-        <w:rPr>
-          <w:rFonts w:asciiTheme="minorHAnsi" w:hAnsiTheme="minorHAnsi" w:cstheme="minorHAnsi"/>
-          <w:b w:val="0"/>
-          <w:bCs w:val="0"/>
-          <w:spacing w:val="-2"/>
-        </w:rPr>
-        <w:t>. Il giocatore potrà continuare a giocare fino a che il suo saldo lo permette; qualora il saldo scendesse sotto una determinata soglia, sarà necessario attendere il successivo accredito giornaliero per poter proseguire.</w:t>
-      </w:r>
-    </w:p>
-    <w:p>
-      <w:pPr>
-        <w:pStyle w:val="Titolo1"/>
-        <w:rPr>
-          <w:rFonts w:asciiTheme="minorHAnsi" w:hAnsiTheme="minorHAnsi" w:cstheme="minorHAnsi"/>
-          <w:b w:val="0"/>
-          <w:bCs w:val="0"/>
-          <w:spacing w:val="-2"/>
-        </w:rPr>
-      </w:pPr>
-    </w:p>
-    <w:p>
-      <w:pPr>
-        <w:pStyle w:val="Titolo1"/>
-        <w:rPr>
-          <w:rFonts w:asciiTheme="minorHAnsi" w:hAnsiTheme="minorHAnsi" w:cstheme="minorHAnsi"/>
-          <w:b w:val="0"/>
-          <w:bCs w:val="0"/>
-          <w:spacing w:val="-2"/>
-        </w:rPr>
-      </w:pPr>
-      <w:r>
-        <w:rPr>
-          <w:rFonts w:asciiTheme="minorHAnsi" w:hAnsiTheme="minorHAnsi" w:cstheme="minorHAnsi"/>
-          <w:b w:val="0"/>
-          <w:bCs w:val="0"/>
-          <w:spacing w:val="-2"/>
-        </w:rPr>
-        <w:t>L’utente JOINER avrà a disposizione anche una pagina profilo che simula una dashboard con il prospetto dei dati. L’utente JOINER potrà cambiare il nome utente (purché sia univoco) o l’immagine profilo.</w:t>
-      </w:r>
-    </w:p>
-    <w:p>
-      <w:pPr>
-        <w:pStyle w:val="Titolo1"/>
-        <w:rPr>
-          <w:rFonts w:asciiTheme="minorHAnsi" w:hAnsiTheme="minorHAnsi" w:cstheme="minorHAnsi"/>
-          <w:b w:val="0"/>
-          <w:bCs w:val="0"/>
-          <w:spacing w:val="-2"/>
-        </w:rPr>
-      </w:pPr>
-    </w:p>
-    <w:p>
-      <w:pPr>
-        <w:pStyle w:val="Titolo1"/>
-        <w:rPr>
-          <w:rFonts w:asciiTheme="minorHAnsi" w:hAnsiTheme="minorHAnsi" w:cstheme="minorHAnsi"/>
-          <w:b w:val="0"/>
-          <w:bCs w:val="0"/>
-          <w:spacing w:val="-2"/>
-        </w:rPr>
-      </w:pPr>
-      <w:r>
-        <w:rPr>
-          <w:rFonts w:asciiTheme="minorHAnsi" w:hAnsiTheme="minorHAnsi" w:cstheme="minorHAnsi"/>
-          <w:b w:val="0"/>
-          <w:bCs w:val="0"/>
-          <w:spacing w:val="-2"/>
+        <w:jc w:val="both"/>
+        <w:rPr>
+          <w:rFonts w:asciiTheme="minorHAnsi" w:hAnsiTheme="minorHAnsi" w:cstheme="minorHAnsi"/>
+          <w:b w:val="0"/>
+          <w:bCs w:val="0"/>
+          <w:spacing w:val="-2"/>
+        </w:rPr>
+      </w:pPr>
+    </w:p>
+    <w:p>
+      <w:pPr>
+        <w:pStyle w:val="Titolo1"/>
+        <w:jc w:val="both"/>
+        <w:rPr>
+          <w:rFonts w:asciiTheme="minorHAnsi" w:hAnsiTheme="minorHAnsi" w:cstheme="minorHAnsi"/>
+          <w:b w:val="0"/>
+          <w:bCs w:val="0"/>
+          <w:spacing w:val="-2"/>
+        </w:rPr>
+      </w:pPr>
+      <w:r>
+        <w:rPr>
+          <w:rFonts w:asciiTheme="minorHAnsi" w:hAnsiTheme="minorHAnsi" w:cstheme="minorHAnsi"/>
+          <w:b w:val="0"/>
+          <w:bCs w:val="0"/>
+          <w:spacing w:val="-2"/>
+        </w:rPr>
+        <w:t xml:space="preserve">Dopo la registrazione, i giocatori potranno accedere a diversi </w:t>
+      </w:r>
+      <w:r>
+        <w:rPr>
+          <w:rFonts w:asciiTheme="minorHAnsi" w:hAnsiTheme="minorHAnsi" w:cstheme="minorHAnsi"/>
+          <w:b w:val="0"/>
+          <w:bCs w:val="0"/>
+          <w:spacing w:val="-2"/>
+        </w:rPr>
+        <w:t>“Casinò” in giro per il mondo, localizzati su una mappa implementata con la libreria Leaflet.</w:t>
+      </w:r>
+    </w:p>
+    <w:p>
+      <w:pPr>
+        <w:pStyle w:val="Titolo1"/>
+        <w:jc w:val="both"/>
+        <w:rPr>
+          <w:rFonts w:asciiTheme="minorHAnsi" w:hAnsiTheme="minorHAnsi" w:cstheme="minorHAnsi"/>
+          <w:b w:val="0"/>
+          <w:bCs w:val="0"/>
+          <w:spacing w:val="-2"/>
+        </w:rPr>
+      </w:pPr>
+      <w:r>
+        <w:rPr>
+          <w:rFonts w:asciiTheme="minorHAnsi" w:hAnsiTheme="minorHAnsi" w:cstheme="minorHAnsi"/>
+          <w:b w:val="0"/>
+          <w:bCs w:val="0"/>
+          <w:spacing w:val="-2"/>
+        </w:rPr>
+        <w:t>Ogni ”Casinò” possiede un insieme di tavoli</w:t>
+      </w:r>
+      <w:r>
+        <w:rPr>
+          <w:rFonts w:asciiTheme="minorHAnsi" w:hAnsiTheme="minorHAnsi" w:cstheme="minorHAnsi"/>
+          <w:b w:val="0"/>
+          <w:bCs w:val="0"/>
+          <w:spacing w:val="-2"/>
+        </w:rPr>
+        <w:t>, ognuno caratterizzato da una puntata minima. I tavoli saranno individuali, perciò ogni sessione di gioco avrà luogo tra il singolo giocatore e il banco, quest'ultimo simulato dal sistema.</w:t>
+      </w:r>
+    </w:p>
+    <w:p>
+      <w:pPr>
+        <w:pStyle w:val="Titolo1"/>
+        <w:jc w:val="both"/>
+        <w:rPr>
+          <w:rFonts w:asciiTheme="minorHAnsi" w:hAnsiTheme="minorHAnsi" w:cstheme="minorHAnsi"/>
+          <w:b w:val="0"/>
+          <w:bCs w:val="0"/>
+          <w:spacing w:val="-2"/>
+        </w:rPr>
+      </w:pPr>
+    </w:p>
+    <w:p>
+      <w:pPr>
+        <w:pStyle w:val="Titolo1"/>
+        <w:jc w:val="both"/>
+        <w:rPr>
+          <w:rFonts w:asciiTheme="minorHAnsi" w:hAnsiTheme="minorHAnsi" w:cstheme="minorHAnsi"/>
+          <w:b w:val="0"/>
+          <w:bCs w:val="0"/>
+          <w:spacing w:val="-2"/>
+        </w:rPr>
+      </w:pPr>
+      <w:r>
+        <w:rPr>
+          <w:rFonts w:asciiTheme="minorHAnsi" w:hAnsiTheme="minorHAnsi" w:cstheme="minorHAnsi"/>
+          <w:b w:val="0"/>
+          <w:bCs w:val="0"/>
+          <w:spacing w:val="-2"/>
+        </w:rPr>
+        <w:t>Le dinamiche di gioco rispecchieranno quelle tradizionali del blackJack, con l'utente che effettua una puntata iniziale per partecipare e riceve le carte per iniziare il gioco. L'utente avrà l'opzione di chiedere ulteriori carte o di rimanere con quelle attuali</w:t>
+      </w:r>
+      <w:r>
+        <w:rPr>
+          <w:rFonts w:asciiTheme="minorHAnsi" w:hAnsiTheme="minorHAnsi" w:cstheme="minorHAnsi"/>
+          <w:b w:val="0"/>
+          <w:bCs w:val="0"/>
+          <w:spacing w:val="-2"/>
+        </w:rPr>
+        <w:t xml:space="preserve"> (Stare)</w:t>
+      </w:r>
+      <w:r>
+        <w:rPr>
+          <w:rFonts w:asciiTheme="minorHAnsi" w:hAnsiTheme="minorHAnsi" w:cstheme="minorHAnsi"/>
+          <w:b w:val="0"/>
+          <w:bCs w:val="0"/>
+          <w:spacing w:val="-2"/>
+        </w:rPr>
+        <w:t xml:space="preserve">. La sessione </w:t>
+      </w:r>
+      <w:r>
+        <w:rPr>
+          <w:rFonts w:asciiTheme="minorHAnsi" w:hAnsiTheme="minorHAnsi" w:cstheme="minorHAnsi"/>
+          <w:b w:val="0"/>
+          <w:bCs w:val="0"/>
+          <w:spacing w:val="-2"/>
+        </w:rPr>
+        <w:t xml:space="preserve">di gioco </w:t>
+      </w:r>
+      <w:r>
+        <w:rPr>
+          <w:rFonts w:asciiTheme="minorHAnsi" w:hAnsiTheme="minorHAnsi" w:cstheme="minorHAnsi"/>
+          <w:b w:val="0"/>
+          <w:bCs w:val="0"/>
+          <w:spacing w:val="-2"/>
+        </w:rPr>
+        <w:t xml:space="preserve">si conclude </w:t>
+      </w:r>
+      <w:r>
+        <w:rPr>
+          <w:rFonts w:asciiTheme="minorHAnsi" w:hAnsiTheme="minorHAnsi" w:cstheme="minorHAnsi"/>
+          <w:b w:val="0"/>
+          <w:bCs w:val="0"/>
+          <w:spacing w:val="-2"/>
+        </w:rPr>
+        <w:t xml:space="preserve">quando l’Utente, </w:t>
+      </w:r>
+      <w:r>
+        <w:rPr>
+          <w:rFonts w:asciiTheme="minorHAnsi" w:hAnsiTheme="minorHAnsi" w:cstheme="minorHAnsi"/>
+          <w:b w:val="0"/>
+          <w:bCs w:val="0"/>
+          <w:spacing w:val="-2"/>
+        </w:rPr>
+        <w:t>decide di Uscire dal Tavolo,</w:t>
+      </w:r>
+      <w:r>
+        <w:rPr>
+          <w:rFonts w:asciiTheme="minorHAnsi" w:hAnsiTheme="minorHAnsi" w:cstheme="minorHAnsi"/>
+          <w:b w:val="0"/>
+          <w:bCs w:val="0"/>
+          <w:spacing w:val="-2"/>
+        </w:rPr>
+        <w:t xml:space="preserve"> con</w:t>
+      </w:r>
+      <w:r>
+        <w:rPr>
+          <w:rFonts w:asciiTheme="minorHAnsi" w:hAnsiTheme="minorHAnsi" w:cstheme="minorHAnsi"/>
+          <w:b w:val="0"/>
+          <w:bCs w:val="0"/>
+          <w:spacing w:val="-2"/>
+        </w:rPr>
+        <w:t xml:space="preserve"> il conseguente bilancio complessivo della sessione, calcolato dalle vincite e le perdite delle singole “Mani”</w:t>
+      </w:r>
+      <w:r>
+        <w:rPr>
+          <w:rFonts w:asciiTheme="minorHAnsi" w:hAnsiTheme="minorHAnsi" w:cstheme="minorHAnsi"/>
+          <w:b w:val="0"/>
+          <w:bCs w:val="0"/>
+          <w:spacing w:val="-2"/>
+        </w:rPr>
+        <w:t xml:space="preserve">. Il </w:t>
+      </w:r>
+      <w:r>
+        <w:rPr>
+          <w:rFonts w:asciiTheme="minorHAnsi" w:hAnsiTheme="minorHAnsi" w:cstheme="minorHAnsi"/>
+          <w:b w:val="0"/>
+          <w:bCs w:val="0"/>
+          <w:spacing w:val="-2"/>
+        </w:rPr>
+        <w:t>PLAYER</w:t>
+      </w:r>
+      <w:r>
+        <w:rPr>
+          <w:rFonts w:asciiTheme="minorHAnsi" w:hAnsiTheme="minorHAnsi" w:cstheme="minorHAnsi"/>
+          <w:b w:val="0"/>
+          <w:bCs w:val="0"/>
+          <w:spacing w:val="-2"/>
+        </w:rPr>
+        <w:t xml:space="preserve"> potrà continuare a giocare fino a che il suo saldo lo permette; qualora il saldo scendesse sotto una determinata soglia, sarà necessario attendere il successivo accredito giornaliero per poter proseguire.</w:t>
+      </w:r>
+    </w:p>
+    <w:p>
+      <w:pPr>
+        <w:pStyle w:val="Titolo1"/>
+        <w:jc w:val="both"/>
+        <w:rPr>
+          <w:rFonts w:asciiTheme="minorHAnsi" w:hAnsiTheme="minorHAnsi" w:cstheme="minorHAnsi"/>
+          <w:b w:val="0"/>
+          <w:bCs w:val="0"/>
+          <w:spacing w:val="-2"/>
+        </w:rPr>
+      </w:pPr>
+    </w:p>
+    <w:p>
+      <w:pPr>
+        <w:pStyle w:val="Titolo1"/>
+        <w:jc w:val="both"/>
+        <w:rPr>
+          <w:rFonts w:asciiTheme="minorHAnsi" w:hAnsiTheme="minorHAnsi" w:cstheme="minorHAnsi"/>
+          <w:b w:val="0"/>
+          <w:bCs w:val="0"/>
+          <w:spacing w:val="-2"/>
+        </w:rPr>
+      </w:pPr>
+      <w:r>
+        <w:rPr>
+          <w:rFonts w:asciiTheme="minorHAnsi" w:hAnsiTheme="minorHAnsi" w:cstheme="minorHAnsi"/>
+          <w:b w:val="0"/>
+          <w:bCs w:val="0"/>
+          <w:spacing w:val="-2"/>
+        </w:rPr>
+        <w:t xml:space="preserve">L’utente </w:t>
+      </w:r>
+      <w:r>
+        <w:rPr>
+          <w:rFonts w:asciiTheme="minorHAnsi" w:hAnsiTheme="minorHAnsi" w:cstheme="minorHAnsi"/>
+          <w:b w:val="0"/>
+          <w:bCs w:val="0"/>
+          <w:spacing w:val="-2"/>
+        </w:rPr>
+        <w:t>PLAYER</w:t>
+      </w:r>
+      <w:r>
+        <w:rPr>
+          <w:rFonts w:asciiTheme="minorHAnsi" w:hAnsiTheme="minorHAnsi" w:cstheme="minorHAnsi"/>
+          <w:b w:val="0"/>
+          <w:bCs w:val="0"/>
+          <w:spacing w:val="-2"/>
+        </w:rPr>
+        <w:t xml:space="preserve"> avrà a disposizione anche una pagina profilo che simula una dashboard con il prospetto dei dati. L’utente </w:t>
+      </w:r>
+      <w:r>
+        <w:rPr>
+          <w:rFonts w:asciiTheme="minorHAnsi" w:hAnsiTheme="minorHAnsi" w:cstheme="minorHAnsi"/>
+          <w:b w:val="0"/>
+          <w:bCs w:val="0"/>
+          <w:spacing w:val="-2"/>
+        </w:rPr>
+        <w:t>PLAYER</w:t>
+      </w:r>
+      <w:r>
+        <w:rPr>
+          <w:rFonts w:asciiTheme="minorHAnsi" w:hAnsiTheme="minorHAnsi" w:cstheme="minorHAnsi"/>
+          <w:b w:val="0"/>
+          <w:bCs w:val="0"/>
+          <w:spacing w:val="-2"/>
+        </w:rPr>
+        <w:t xml:space="preserve"> potrà cambiare il nome utente </w:t>
+      </w:r>
+      <w:r>
+        <w:rPr>
+          <w:rFonts w:asciiTheme="minorHAnsi" w:hAnsiTheme="minorHAnsi" w:cstheme="minorHAnsi"/>
+          <w:b w:val="0"/>
+          <w:bCs w:val="0"/>
+          <w:spacing w:val="-2"/>
+        </w:rPr>
+        <w:t xml:space="preserve">e password </w:t>
+      </w:r>
+      <w:r>
+        <w:rPr>
+          <w:rFonts w:asciiTheme="minorHAnsi" w:hAnsiTheme="minorHAnsi" w:cstheme="minorHAnsi"/>
+          <w:b w:val="0"/>
+          <w:bCs w:val="0"/>
+          <w:spacing w:val="-2"/>
+        </w:rPr>
+        <w:t>(</w:t>
+      </w:r>
+      <w:r>
+        <w:rPr>
+          <w:rFonts w:asciiTheme="minorHAnsi" w:hAnsiTheme="minorHAnsi" w:cstheme="minorHAnsi"/>
+          <w:b w:val="0"/>
+          <w:bCs w:val="0"/>
+          <w:spacing w:val="-2"/>
+        </w:rPr>
+        <w:t>username</w:t>
+      </w:r>
+      <w:r>
+        <w:rPr>
+          <w:rFonts w:asciiTheme="minorHAnsi" w:hAnsiTheme="minorHAnsi" w:cstheme="minorHAnsi"/>
+          <w:b w:val="0"/>
+          <w:bCs w:val="0"/>
+          <w:spacing w:val="-2"/>
+        </w:rPr>
+        <w:t xml:space="preserve"> sia univoco).</w:t>
+      </w:r>
+    </w:p>
+    <w:p>
+      <w:pPr>
+        <w:pStyle w:val="Titolo1"/>
+        <w:jc w:val="both"/>
+        <w:rPr>
+          <w:rFonts w:asciiTheme="minorHAnsi" w:hAnsiTheme="minorHAnsi" w:cstheme="minorHAnsi"/>
+          <w:b w:val="0"/>
+          <w:bCs w:val="0"/>
+          <w:spacing w:val="-2"/>
+        </w:rPr>
+      </w:pPr>
+    </w:p>
+    <w:p>
+      <w:pPr>
+        <w:pStyle w:val="Titolo1"/>
+        <w:jc w:val="both"/>
+        <w:rPr>
+          <w:rFonts w:asciiTheme="minorHAnsi" w:hAnsiTheme="minorHAnsi" w:cstheme="minorHAnsi"/>
+          <w:spacing w:val="-2"/>
+          <w:sz w:val="32"/>
+          <w:szCs w:val="32"/>
+        </w:rPr>
+      </w:pPr>
+      <w:r>
+        <w:rPr>
+          <w:rFonts w:asciiTheme="minorHAnsi" w:hAnsiTheme="minorHAnsi" w:cstheme="minorHAnsi"/>
+          <w:spacing w:val="-2"/>
+          <w:sz w:val="32"/>
+          <w:szCs w:val="32"/>
         </w:rPr>
         <w:t>Lato ADMIN:</w:t>
       </w:r>
@@ -671,61 +832,182 @@
     <w:p>
       <w:pPr>
         <w:pStyle w:val="Titolo1"/>
-        <w:rPr>
-          <w:rFonts w:asciiTheme="minorHAnsi" w:hAnsiTheme="minorHAnsi" w:cstheme="minorHAnsi"/>
-          <w:b w:val="0"/>
-          <w:bCs w:val="0"/>
-          <w:spacing w:val="-2"/>
-        </w:rPr>
-      </w:pPr>
-    </w:p>
-    <w:p>
-      <w:pPr>
-        <w:pStyle w:val="Titolo1"/>
-        <w:rPr>
-          <w:rFonts w:asciiTheme="minorHAnsi" w:hAnsiTheme="minorHAnsi" w:cstheme="minorHAnsi"/>
-          <w:b w:val="0"/>
-          <w:bCs w:val="0"/>
-          <w:spacing w:val="-2"/>
-        </w:rPr>
-      </w:pPr>
-      <w:r>
-        <w:rPr>
-          <w:rFonts w:asciiTheme="minorHAnsi" w:hAnsiTheme="minorHAnsi" w:cstheme="minorHAnsi"/>
-          <w:b w:val="0"/>
-          <w:bCs w:val="0"/>
-          <w:spacing w:val="-2"/>
-        </w:rPr>
-        <w:t>L'ADMIN agirà come supervisore dell'applicazione, avendo accesso all'elenco dei JOINER e alla possibilità di gestirne le credenziali e i profili. Potrà visualizzare dati statistici come lo storico delle partite, la percentuale di vittorie e la frequenza di gioco. Inoltre, sarà in grado di gestire i tavoli di gioco, creandoli o rimuovendoli, purché questi ultimi non siano in uso.</w:t>
-      </w:r>
-    </w:p>
-    <w:p>
-      <w:pPr>
-        <w:pStyle w:val="Titolo1"/>
-        <w:rPr>
-          <w:rFonts w:asciiTheme="minorHAnsi" w:hAnsiTheme="minorHAnsi" w:cstheme="minorHAnsi"/>
-          <w:b w:val="0"/>
-          <w:bCs w:val="0"/>
-          <w:spacing w:val="-2"/>
-        </w:rPr>
-      </w:pPr>
-    </w:p>
-    <w:p>
-      <w:pPr>
-        <w:pStyle w:val="Titolo1"/>
-        <w:rPr>
-          <w:rFonts w:asciiTheme="minorHAnsi" w:hAnsiTheme="minorHAnsi" w:cstheme="minorHAnsi"/>
-          <w:b w:val="0"/>
-          <w:bCs w:val="0"/>
-          <w:spacing w:val="-2"/>
-        </w:rPr>
-      </w:pPr>
-      <w:r>
-        <w:rPr>
-          <w:rFonts w:asciiTheme="minorHAnsi" w:hAnsiTheme="minorHAnsi" w:cstheme="minorHAnsi"/>
-          <w:b w:val="0"/>
-          <w:bCs w:val="0"/>
-          <w:spacing w:val="-2"/>
+        <w:jc w:val="both"/>
+        <w:rPr>
+          <w:rFonts w:asciiTheme="minorHAnsi" w:hAnsiTheme="minorHAnsi" w:cstheme="minorHAnsi"/>
+          <w:b w:val="0"/>
+          <w:bCs w:val="0"/>
+          <w:spacing w:val="-2"/>
+        </w:rPr>
+      </w:pPr>
+    </w:p>
+    <w:p>
+      <w:pPr>
+        <w:pStyle w:val="Titolo1"/>
+        <w:jc w:val="both"/>
+        <w:rPr>
+          <w:rFonts w:asciiTheme="minorHAnsi" w:hAnsiTheme="minorHAnsi" w:cstheme="minorHAnsi"/>
+          <w:b w:val="0"/>
+          <w:bCs w:val="0"/>
+          <w:spacing w:val="-2"/>
+        </w:rPr>
+      </w:pPr>
+      <w:r>
+        <w:rPr>
+          <w:rFonts w:asciiTheme="minorHAnsi" w:hAnsiTheme="minorHAnsi" w:cstheme="minorHAnsi"/>
+          <w:b w:val="0"/>
+          <w:bCs w:val="0"/>
+          <w:spacing w:val="-2"/>
+        </w:rPr>
+        <w:t xml:space="preserve">L'ADMIN </w:t>
+      </w:r>
+      <w:r>
+        <w:rPr>
+          <w:rFonts w:asciiTheme="minorHAnsi" w:hAnsiTheme="minorHAnsi" w:cstheme="minorHAnsi"/>
+          <w:b w:val="0"/>
+          <w:bCs w:val="0"/>
+          <w:spacing w:val="-2"/>
+        </w:rPr>
+        <w:t>(Colui che possiede i</w:t>
+      </w:r>
+      <w:r>
+        <w:rPr>
+          <w:rFonts w:asciiTheme="minorHAnsi" w:hAnsiTheme="minorHAnsi" w:cstheme="minorHAnsi"/>
+          <w:b w:val="0"/>
+          <w:bCs w:val="0"/>
+          <w:spacing w:val="-2"/>
+        </w:rPr>
+        <w:t>l</w:t>
+      </w:r>
+      <w:r>
+        <w:rPr>
+          <w:rFonts w:asciiTheme="minorHAnsi" w:hAnsiTheme="minorHAnsi" w:cstheme="minorHAnsi"/>
+          <w:b w:val="0"/>
+          <w:bCs w:val="0"/>
+          <w:spacing w:val="-2"/>
+        </w:rPr>
+        <w:t xml:space="preserve"> Casinò) </w:t>
+      </w:r>
+      <w:r>
+        <w:rPr>
+          <w:rFonts w:asciiTheme="minorHAnsi" w:hAnsiTheme="minorHAnsi" w:cstheme="minorHAnsi"/>
+          <w:b w:val="0"/>
+          <w:bCs w:val="0"/>
+          <w:spacing w:val="-2"/>
+        </w:rPr>
+        <w:t>agirà come supervisore dell'applicazione</w:t>
+      </w:r>
+      <w:r>
+        <w:rPr>
+          <w:rFonts w:asciiTheme="minorHAnsi" w:hAnsiTheme="minorHAnsi" w:cstheme="minorHAnsi"/>
+          <w:b w:val="0"/>
+          <w:bCs w:val="0"/>
+          <w:spacing w:val="-2"/>
+        </w:rPr>
+        <w:t xml:space="preserve"> gestendo le varie sedi</w:t>
+      </w:r>
+      <w:r>
+        <w:rPr>
+          <w:rFonts w:asciiTheme="minorHAnsi" w:hAnsiTheme="minorHAnsi" w:cstheme="minorHAnsi"/>
+          <w:b w:val="0"/>
+          <w:bCs w:val="0"/>
+          <w:spacing w:val="-2"/>
+        </w:rPr>
+        <w:t xml:space="preserve">, avendo accesso all'elenco dei </w:t>
+      </w:r>
+      <w:r>
+        <w:rPr>
+          <w:rFonts w:asciiTheme="minorHAnsi" w:hAnsiTheme="minorHAnsi" w:cstheme="minorHAnsi"/>
+          <w:b w:val="0"/>
+          <w:bCs w:val="0"/>
+          <w:spacing w:val="-2"/>
+        </w:rPr>
+        <w:t>PLAYER</w:t>
+      </w:r>
+      <w:r>
+        <w:rPr>
+          <w:rFonts w:asciiTheme="minorHAnsi" w:hAnsiTheme="minorHAnsi" w:cstheme="minorHAnsi"/>
+          <w:b w:val="0"/>
+          <w:bCs w:val="0"/>
+          <w:spacing w:val="-2"/>
+        </w:rPr>
+        <w:t xml:space="preserve"> e alla possibilità di gestirne le credenziali e i profili. Potrà visualizzare dati statistici come lo storico delle partite, la percentuale di vittorie</w:t>
+      </w:r>
+      <w:r>
+        <w:rPr>
+          <w:rFonts w:asciiTheme="minorHAnsi" w:hAnsiTheme="minorHAnsi" w:cstheme="minorHAnsi"/>
+          <w:b w:val="0"/>
+          <w:bCs w:val="0"/>
+          <w:spacing w:val="-2"/>
+        </w:rPr>
+        <w:t>,</w:t>
+      </w:r>
+      <w:r>
+        <w:rPr>
+          <w:rFonts w:asciiTheme="minorHAnsi" w:hAnsiTheme="minorHAnsi" w:cstheme="minorHAnsi"/>
+          <w:b w:val="0"/>
+          <w:bCs w:val="0"/>
+          <w:spacing w:val="-2"/>
+        </w:rPr>
+        <w:t xml:space="preserve"> la frequenza di gioco</w:t>
+      </w:r>
+      <w:r>
+        <w:rPr>
+          <w:rFonts w:asciiTheme="minorHAnsi" w:hAnsiTheme="minorHAnsi" w:cstheme="minorHAnsi"/>
+          <w:b w:val="0"/>
+          <w:bCs w:val="0"/>
+          <w:spacing w:val="-2"/>
+        </w:rPr>
+        <w:t xml:space="preserve"> ed il saldo di ciascuna sede</w:t>
+      </w:r>
+      <w:r>
+        <w:rPr>
+          <w:rFonts w:asciiTheme="minorHAnsi" w:hAnsiTheme="minorHAnsi" w:cstheme="minorHAnsi"/>
+          <w:b w:val="0"/>
+          <w:bCs w:val="0"/>
+          <w:spacing w:val="-2"/>
+        </w:rPr>
+        <w:t xml:space="preserve">. </w:t>
+      </w:r>
+      <w:r>
+        <w:rPr>
+          <w:rFonts w:asciiTheme="minorHAnsi" w:hAnsiTheme="minorHAnsi" w:cstheme="minorHAnsi"/>
+          <w:b w:val="0"/>
+          <w:bCs w:val="0"/>
+          <w:spacing w:val="-2"/>
+        </w:rPr>
+        <w:t>L’ADMIN avrà la possibilità di “Aprire” o “Chiudere” una sede del casinò in tutto il mondo.</w:t>
+      </w:r>
+    </w:p>
+    <w:p>
+      <w:pPr>
+        <w:pStyle w:val="Titolo1"/>
+        <w:jc w:val="both"/>
+        <w:rPr>
+          <w:rFonts w:asciiTheme="minorHAnsi" w:hAnsiTheme="minorHAnsi" w:cstheme="minorHAnsi"/>
+          <w:b w:val="0"/>
+          <w:bCs w:val="0"/>
+          <w:spacing w:val="-2"/>
+        </w:rPr>
+      </w:pPr>
+    </w:p>
+    <w:p>
+      <w:pPr>
+        <w:pStyle w:val="Titolo1"/>
+        <w:jc w:val="both"/>
+        <w:rPr>
+          <w:rFonts w:asciiTheme="minorHAnsi" w:hAnsiTheme="minorHAnsi" w:cstheme="minorHAnsi"/>
+          <w:spacing w:val="-2"/>
+          <w:sz w:val="32"/>
+          <w:szCs w:val="32"/>
+        </w:rPr>
+      </w:pPr>
+      <w:r>
+        <w:rPr>
+          <w:rFonts w:asciiTheme="minorHAnsi" w:hAnsiTheme="minorHAnsi" w:cstheme="minorHAnsi"/>
+          <w:spacing w:val="-2"/>
+          <w:sz w:val="32"/>
+          <w:szCs w:val="32"/>
         </w:rPr>
         <w:t>Interazione tra Utenti:</w:t>
       </w:r>
@@ -733,17 +1015,19 @@
     <w:p>
       <w:pPr>
         <w:pStyle w:val="Titolo1"/>
-        <w:rPr>
-          <w:rFonts w:asciiTheme="minorHAnsi" w:hAnsiTheme="minorHAnsi" w:cstheme="minorHAnsi"/>
-          <w:b w:val="0"/>
-          <w:bCs w:val="0"/>
-          <w:spacing w:val="-2"/>
-        </w:rPr>
-      </w:pPr>
-    </w:p>
-    <w:p>
-      <w:pPr>
-        <w:pStyle w:val="Titolo1"/>
+        <w:jc w:val="both"/>
+        <w:rPr>
+          <w:rFonts w:asciiTheme="minorHAnsi" w:hAnsiTheme="minorHAnsi" w:cstheme="minorHAnsi"/>
+          <w:b w:val="0"/>
+          <w:bCs w:val="0"/>
+          <w:spacing w:val="-2"/>
+        </w:rPr>
+      </w:pPr>
+    </w:p>
+    <w:p>
+      <w:pPr>
+        <w:pStyle w:val="Titolo1"/>
+        <w:jc w:val="both"/>
         <w:rPr>
           <w:rFonts w:asciiTheme="minorHAnsi" w:hAnsiTheme="minorHAnsi" w:cstheme="minorHAnsi"/>
           <w:b w:val="0"/>
@@ -764,30 +1048,109 @@
     <w:p>
       <w:pPr>
         <w:pStyle w:val="Titolo1"/>
-        <w:rPr>
-          <w:rFonts w:asciiTheme="minorHAnsi" w:hAnsiTheme="minorHAnsi" w:cstheme="minorHAnsi"/>
-          <w:b w:val="0"/>
-          <w:bCs w:val="0"/>
-          <w:spacing w:val="-2"/>
-        </w:rPr>
-      </w:pPr>
-    </w:p>
-    <w:p>
-      <w:pPr>
-        <w:pStyle w:val="Titolo1"/>
-        <w:rPr>
-          <w:b w:val="0"/>
-          <w:bCs w:val="0"/>
-        </w:rPr>
-      </w:pPr>
-      <w:r>
-        <w:rPr>
-          <w:rFonts w:asciiTheme="minorHAnsi" w:hAnsiTheme="minorHAnsi" w:cstheme="minorHAnsi"/>
-          <w:b w:val="0"/>
-          <w:bCs w:val="0"/>
-          <w:spacing w:val="-2"/>
-        </w:rPr>
-        <w:t>Questa è la proposta e la descrizione a grandi linee del progetto che vorrei presentarle, spero che tale descrizione soddisfi i requisiti per prendere il massimo dei voti.</w:t>
+        <w:jc w:val="both"/>
+        <w:rPr>
+          <w:rFonts w:asciiTheme="minorHAnsi" w:hAnsiTheme="minorHAnsi" w:cstheme="minorHAnsi"/>
+          <w:b w:val="0"/>
+          <w:bCs w:val="0"/>
+          <w:spacing w:val="-2"/>
+        </w:rPr>
+      </w:pPr>
+    </w:p>
+    <w:p>
+      <w:pPr>
+        <w:pStyle w:val="Titolo1"/>
+        <w:jc w:val="both"/>
+        <w:rPr>
+          <w:rFonts w:asciiTheme="minorHAnsi" w:hAnsiTheme="minorHAnsi" w:cstheme="minorHAnsi"/>
+          <w:spacing w:val="-2"/>
+          <w:sz w:val="32"/>
+          <w:szCs w:val="32"/>
+        </w:rPr>
+      </w:pPr>
+      <w:r>
+        <w:rPr>
+          <w:rFonts w:asciiTheme="minorHAnsi" w:hAnsiTheme="minorHAnsi" w:cstheme="minorHAnsi"/>
+          <w:spacing w:val="-2"/>
+          <w:sz w:val="32"/>
+          <w:szCs w:val="32"/>
+        </w:rPr>
+        <w:t>Tecnologie:</w:t>
+      </w:r>
+    </w:p>
+    <w:p>
+      <w:pPr>
+        <w:pStyle w:val="Titolo1"/>
+        <w:numPr>
+          <w:ilvl w:val="0"/>
+          <w:numId w:val="4"/>
+        </w:numPr>
+        <w:jc w:val="both"/>
+        <w:rPr>
+          <w:rFonts w:asciiTheme="minorHAnsi" w:hAnsiTheme="minorHAnsi" w:cstheme="minorHAnsi"/>
+          <w:b w:val="0"/>
+          <w:bCs w:val="0"/>
+          <w:spacing w:val="-2"/>
+        </w:rPr>
+      </w:pPr>
+      <w:r>
+        <w:rPr>
+          <w:rFonts w:asciiTheme="minorHAnsi" w:hAnsiTheme="minorHAnsi" w:cstheme="minorHAnsi"/>
+          <w:b w:val="0"/>
+          <w:bCs w:val="0"/>
+          <w:spacing w:val="-2"/>
+        </w:rPr>
+        <w:t>Database: Postgres</w:t>
+      </w:r>
+    </w:p>
+    <w:p>
+      <w:pPr>
+        <w:pStyle w:val="Titolo1"/>
+        <w:numPr>
+          <w:ilvl w:val="0"/>
+          <w:numId w:val="4"/>
+        </w:numPr>
+        <w:jc w:val="both"/>
+        <w:rPr>
+          <w:rFonts w:asciiTheme="minorHAnsi" w:hAnsiTheme="minorHAnsi" w:cstheme="minorHAnsi"/>
+          <w:b w:val="0"/>
+          <w:bCs w:val="0"/>
+          <w:spacing w:val="-2"/>
+        </w:rPr>
+      </w:pPr>
+      <w:r>
+        <w:rPr>
+          <w:rFonts w:asciiTheme="minorHAnsi" w:hAnsiTheme="minorHAnsi" w:cstheme="minorHAnsi"/>
+          <w:b w:val="0"/>
+          <w:bCs w:val="0"/>
+          <w:spacing w:val="-2"/>
+        </w:rPr>
+        <w:t>Back-end: Java con Spring framework</w:t>
+      </w:r>
+    </w:p>
+    <w:p>
+      <w:pPr>
+        <w:pStyle w:val="Titolo1"/>
+        <w:numPr>
+          <w:ilvl w:val="0"/>
+          <w:numId w:val="4"/>
+        </w:numPr>
+        <w:jc w:val="both"/>
+        <w:rPr>
+          <w:rFonts w:asciiTheme="minorHAnsi" w:hAnsiTheme="minorHAnsi" w:cstheme="minorHAnsi"/>
+          <w:b w:val="0"/>
+          <w:bCs w:val="0"/>
+          <w:spacing w:val="-2"/>
+        </w:rPr>
+      </w:pPr>
+      <w:r>
+        <w:rPr>
+          <w:rFonts w:asciiTheme="minorHAnsi" w:hAnsiTheme="minorHAnsi" w:cstheme="minorHAnsi"/>
+          <w:b w:val="0"/>
+          <w:bCs w:val="0"/>
+          <w:spacing w:val="-2"/>
+        </w:rPr>
+        <w:t>Front-end: TypeScript con Angular (OOP)</w:t>
       </w:r>
     </w:p>
     <w:sectPr>
@@ -801,8 +1164,121 @@
 </file>
 
 <file path=word/numbering.xml><?xml version="1.0" encoding="utf-8"?>
-<w:numbering xmlns:wpc="http://schemas.microsoft.com/office/word/2010/wordprocessingCanvas" xmlns:cx="http://schemas.microsoft.com/office/drawing/2014/chartex" xmlns:cx1="http://schemas.microsoft.com/office/drawing/2015/9/8/chartex" xmlns:cx2="http://schemas.microsoft.com/office/drawing/2015/10/21/chartex" xmlns:cx3="http://schemas.microsoft.com/office/drawing/2016/5/9/chartex" xmlns:cx4="http://schemas.microsoft.com/office/drawing/2016/5/10/chartex" xmlns:cx5="http://schemas.microsoft.com/office/drawing/2016/5/11/chartex" xmlns:cx6="http://schemas.microsoft.com/office/drawing/2016/5/12/chartex" xmlns:cx7="http://schemas.microsoft.com/office/drawing/2016/5/13/chartex" xmlns:cx8="http://schemas.microsoft.com/office/drawing/2016/5/14/chartex" xmlns:mc="http://schemas.openxmlformats.org/markup-compatibility/2006" xmlns:aink="http://schemas.microsoft.com/office/drawing/2016/ink" xmlns:am3d="http://schemas.microsoft.com/office/drawing/2017/model3d" xmlns:o="urn:schemas-microsoft-com:office:office" xmlns:oel="http://schemas.microsoft.com/office/2019/extlst" xmlns:r="http://schemas.openxmlformats.org/officeDocument/2006/relationships" xmlns:m="http://schemas.openxmlformats.org/officeDocument/2006/math" xmlns:v="urn:schemas-microsoft-com:vml" xmlns:wp14="http://schemas.microsoft.com/office/word/2010/wordprocessingDrawing" xmlns:wp="http://schemas.openxmlformats.org/drawingml/2006/wordprocessingDrawing" xmlns:w10="urn:schemas-microsoft-com:office:word" xmlns:w="http://schemas.openxmlformats.org/wordprocessingml/2006/main" xmlns:w14="http://schemas.microsoft.com/office/word/2010/wordml" xmlns:w15="http://schemas.microsoft.com/office/word/2012/wordml" xmlns:w16cex="http://schemas.microsoft.com/office/word/2018/wordml/cex" xmlns:w16cid="http://schemas.microsoft.com/office/word/2016/wordml/cid" xmlns:w16="http://schemas.microsoft.com/office/word/2018/wordml" xmlns:w16sdtdh="http://schemas.microsoft.com/office/word/2020/wordml/sdtdatahash" xmlns:w16se="http://schemas.microsoft.com/office/word/2015/wordml/symex" xmlns:wpg="http://schemas.microsoft.com/office/word/2010/wordprocessingGroup" xmlns:wpi="http://schemas.microsoft.com/office/word/2010/wordprocessingInk" xmlns:wne="http://schemas.microsoft.com/office/word/2006/wordml" xmlns:wps="http://schemas.microsoft.com/office/word/2010/wordprocessingShape" mc:Ignorable="w14 w15 w16se w16cid w16 w16cex w16sdtdh wp14">
+<w:numbering xmlns:wpc="http://schemas.microsoft.com/office/word/2010/wordprocessingCanvas" xmlns:cx="http://schemas.microsoft.com/office/drawing/2014/chartex" xmlns:cx1="http://schemas.microsoft.com/office/drawing/2015/9/8/chartex" xmlns:cx2="http://schemas.microsoft.com/office/drawing/2015/10/21/chartex" xmlns:cx3="http://schemas.microsoft.com/office/drawing/2016/5/9/chartex" xmlns:cx4="http://schemas.microsoft.com/office/drawing/2016/5/10/chartex" xmlns:cx5="http://schemas.microsoft.com/office/drawing/2016/5/11/chartex" xmlns:cx6="http://schemas.microsoft.com/office/drawing/2016/5/12/chartex" xmlns:cx7="http://schemas.microsoft.com/office/drawing/2016/5/13/chartex" xmlns:cx8="http://schemas.microsoft.com/office/drawing/2016/5/14/chartex" xmlns:mc="http://schemas.openxmlformats.org/markup-compatibility/2006" xmlns:aink="http://schemas.microsoft.com/office/drawing/2016/ink" xmlns:am3d="http://schemas.microsoft.com/office/drawing/2017/model3d" xmlns:o="urn:schemas-microsoft-com:office:office" xmlns:oel="http://schemas.microsoft.com/office/2019/extlst" xmlns:r="http://schemas.openxmlformats.org/officeDocument/2006/relationships" xmlns:m="http://schemas.openxmlformats.org/officeDocument/2006/math" xmlns:v="urn:schemas-microsoft-com:vml" xmlns:wp14="http://schemas.microsoft.com/office/word/2010/wordprocessingDrawing" xmlns:wp="http://schemas.openxmlformats.org/drawingml/2006/wordprocessingDrawing" xmlns:w10="urn:schemas-microsoft-com:office:word" xmlns:w="http://schemas.openxmlformats.org/wordprocessingml/2006/main" xmlns:w14="http://schemas.microsoft.com/office/word/2010/wordml" xmlns:w15="http://schemas.microsoft.com/office/word/2012/wordml" xmlns:w16cex="http://schemas.microsoft.com/office/word/2018/wordml/cex" xmlns:w16cid="http://schemas.microsoft.com/office/word/2016/wordml/cid" xmlns:w16="http://schemas.microsoft.com/office/word/2018/wordml" xmlns:w16du="http://schemas.microsoft.com/office/word/2023/wordml/word16du" xmlns:w16sdtdh="http://schemas.microsoft.com/office/word/2020/wordml/sdtdatahash" xmlns:w16se="http://schemas.microsoft.com/office/word/2015/wordml/symex" xmlns:wpg="http://schemas.microsoft.com/office/word/2010/wordprocessingGroup" xmlns:wpi="http://schemas.microsoft.com/office/word/2010/wordprocessingInk" xmlns:wne="http://schemas.microsoft.com/office/word/2006/wordml" xmlns:wps="http://schemas.microsoft.com/office/word/2010/wordprocessingShape" mc:Ignorable="w14 w15 w16se w16cid w16 w16cex w16sdtdh w16du wp14">
   <w:abstractNum w:abstractNumId="0" w15:restartNumberingAfterBreak="0">
+    <w:nsid w:val="172F091F"/>
+    <w:multiLevelType w:val="hybridMultilevel"/>
+    <w:tmpl w:val="29FC2538"/>
+    <w:lvl w:ilvl="0" w:tplc="04100001">
+      <w:start w:val="1"/>
+      <w:numFmt w:val="bullet"/>
+      <w:lvlText w:val=""/>
+      <w:lvlJc w:val="left"/>
+      <w:pPr>
+        <w:ind w:left="837" w:hanging="360"/>
+      </w:pPr>
+      <w:rPr>
+        <w:rFonts w:ascii="Symbol" w:hAnsi="Symbol" w:hint="default"/>
+      </w:rPr>
+    </w:lvl>
+    <w:lvl w:ilvl="1" w:tplc="04100003" w:tentative="1">
+      <w:start w:val="1"/>
+      <w:numFmt w:val="bullet"/>
+      <w:lvlText w:val="o"/>
+      <w:lvlJc w:val="left"/>
+      <w:pPr>
+        <w:ind w:left="1557" w:hanging="360"/>
+      </w:pPr>
+      <w:rPr>
+        <w:rFonts w:ascii="Courier New" w:hAnsi="Courier New" w:cs="Courier New" w:hint="default"/>
+      </w:rPr>
+    </w:lvl>
+    <w:lvl w:ilvl="2" w:tplc="04100005" w:tentative="1">
+      <w:start w:val="1"/>
+      <w:numFmt w:val="bullet"/>
+      <w:lvlText w:val=""/>
+      <w:lvlJc w:val="left"/>
+      <w:pPr>
+        <w:ind w:left="2277" w:hanging="360"/>
+      </w:pPr>
+      <w:rPr>
+        <w:rFonts w:ascii="Wingdings" w:hAnsi="Wingdings" w:hint="default"/>
+      </w:rPr>
+    </w:lvl>
+    <w:lvl w:ilvl="3" w:tplc="04100001" w:tentative="1">
+      <w:start w:val="1"/>
+      <w:numFmt w:val="bullet"/>
+      <w:lvlText w:val=""/>
+      <w:lvlJc w:val="left"/>
+      <w:pPr>
+        <w:ind w:left="2997" w:hanging="360"/>
+      </w:pPr>
+      <w:rPr>
+        <w:rFonts w:ascii="Symbol" w:hAnsi="Symbol" w:hint="default"/>
+      </w:rPr>
+    </w:lvl>
+    <w:lvl w:ilvl="4" w:tplc="04100003" w:tentative="1">
+      <w:start w:val="1"/>
+      <w:numFmt w:val="bullet"/>
+      <w:lvlText w:val="o"/>
+      <w:lvlJc w:val="left"/>
+      <w:pPr>
+        <w:ind w:left="3717" w:hanging="360"/>
+      </w:pPr>
+      <w:rPr>
+        <w:rFonts w:ascii="Courier New" w:hAnsi="Courier New" w:cs="Courier New" w:hint="default"/>
+      </w:rPr>
+    </w:lvl>
+    <w:lvl w:ilvl="5" w:tplc="04100005" w:tentative="1">
+      <w:start w:val="1"/>
+      <w:numFmt w:val="bullet"/>
+      <w:lvlText w:val=""/>
+      <w:lvlJc w:val="left"/>
+      <w:pPr>
+        <w:ind w:left="4437" w:hanging="360"/>
+      </w:pPr>
+      <w:rPr>
+        <w:rFonts w:ascii="Wingdings" w:hAnsi="Wingdings" w:hint="default"/>
+      </w:rPr>
+    </w:lvl>
+    <w:lvl w:ilvl="6" w:tplc="04100001" w:tentative="1">
+      <w:start w:val="1"/>
+      <w:numFmt w:val="bullet"/>
+      <w:lvlText w:val=""/>
+      <w:lvlJc w:val="left"/>
+      <w:pPr>
+        <w:ind w:left="5157" w:hanging="360"/>
+      </w:pPr>
+      <w:rPr>
+        <w:rFonts w:ascii="Symbol" w:hAnsi="Symbol" w:hint="default"/>
+      </w:rPr>
+    </w:lvl>
+    <w:lvl w:ilvl="7" w:tplc="04100003" w:tentative="1">
+      <w:start w:val="1"/>
+      <w:numFmt w:val="bullet"/>
+      <w:lvlText w:val="o"/>
+      <w:lvlJc w:val="left"/>
+      <w:pPr>
+        <w:ind w:left="5877" w:hanging="360"/>
+      </w:pPr>
+      <w:rPr>
+        <w:rFonts w:ascii="Courier New" w:hAnsi="Courier New" w:cs="Courier New" w:hint="default"/>
+      </w:rPr>
+    </w:lvl>
+    <w:lvl w:ilvl="8" w:tplc="04100005" w:tentative="1">
+      <w:start w:val="1"/>
+      <w:numFmt w:val="bullet"/>
+      <w:lvlText w:val=""/>
+      <w:lvlJc w:val="left"/>
+      <w:pPr>
+        <w:ind w:left="6597" w:hanging="360"/>
+      </w:pPr>
+      <w:rPr>
+        <w:rFonts w:ascii="Wingdings" w:hAnsi="Wingdings" w:hint="default"/>
+      </w:rPr>
+    </w:lvl>
+  </w:abstractNum>
+  <w:abstractNum w:abstractNumId="1" w15:restartNumberingAfterBreak="0">
     <w:nsid w:val="1BC87584"/>
     <w:multiLevelType w:val="hybridMultilevel"/>
     <w:tmpl w:val="10B8C3E0"/>
@@ -915,7 +1391,7 @@
       </w:rPr>
     </w:lvl>
   </w:abstractNum>
-  <w:abstractNum w:abstractNumId="1" w15:restartNumberingAfterBreak="0">
+  <w:abstractNum w:abstractNumId="2" w15:restartNumberingAfterBreak="0">
     <w:nsid w:val="4AA720F9"/>
     <w:multiLevelType w:val="hybridMultilevel"/>
     <w:tmpl w:val="38545EE2"/>
@@ -1036,7 +1512,7 @@
       </w:rPr>
     </w:lvl>
   </w:abstractNum>
-  <w:abstractNum w:abstractNumId="2" w15:restartNumberingAfterBreak="0">
+  <w:abstractNum w:abstractNumId="3" w15:restartNumberingAfterBreak="0">
     <w:nsid w:val="505C3204"/>
     <w:multiLevelType w:val="hybridMultilevel"/>
     <w:tmpl w:val="22A0BBC2"/>
@@ -1158,19 +1634,22 @@
     </w:lvl>
   </w:abstractNum>
   <w:num w:numId="1" w16cid:durableId="1809936150">
+    <w:abstractNumId w:val="2"/>
+  </w:num>
+  <w:num w:numId="2" w16cid:durableId="1518272798">
+    <w:abstractNumId w:val="3"/>
+  </w:num>
+  <w:num w:numId="3" w16cid:durableId="1306424451">
     <w:abstractNumId w:val="1"/>
   </w:num>
-  <w:num w:numId="2" w16cid:durableId="1518272798">
-    <w:abstractNumId w:val="2"/>
-  </w:num>
-  <w:num w:numId="3" w16cid:durableId="1306424451">
+  <w:num w:numId="4" w16cid:durableId="321860641">
     <w:abstractNumId w:val="0"/>
   </w:num>
 </w:numbering>
 </file>
 
 <file path=word/styles.xml><?xml version="1.0" encoding="utf-8"?>
-<w:styles xmlns:mc="http://schemas.openxmlformats.org/markup-compatibility/2006" xmlns:r="http://schemas.openxmlformats.org/officeDocument/2006/relationships" xmlns:w="http://schemas.openxmlformats.org/wordprocessingml/2006/main" xmlns:w14="http://schemas.microsoft.com/office/word/2010/wordml" xmlns:w15="http://schemas.microsoft.com/office/word/2012/wordml" xmlns:w16cex="http://schemas.microsoft.com/office/word/2018/wordml/cex" xmlns:w16cid="http://schemas.microsoft.com/office/word/2016/wordml/cid" xmlns:w16="http://schemas.microsoft.com/office/word/2018/wordml" xmlns:w16sdtdh="http://schemas.microsoft.com/office/word/2020/wordml/sdtdatahash" xmlns:w16se="http://schemas.microsoft.com/office/word/2015/wordml/symex" mc:Ignorable="w14 w15 w16se w16cid w16 w16cex w16sdtdh">
+<w:styles xmlns:mc="http://schemas.openxmlformats.org/markup-compatibility/2006" xmlns:r="http://schemas.openxmlformats.org/officeDocument/2006/relationships" xmlns:w="http://schemas.openxmlformats.org/wordprocessingml/2006/main" xmlns:w14="http://schemas.microsoft.com/office/word/2010/wordml" xmlns:w15="http://schemas.microsoft.com/office/word/2012/wordml" xmlns:w16cex="http://schemas.microsoft.com/office/word/2018/wordml/cex" xmlns:w16cid="http://schemas.microsoft.com/office/word/2016/wordml/cid" xmlns:w16="http://schemas.microsoft.com/office/word/2018/wordml" xmlns:w16du="http://schemas.microsoft.com/office/word/2023/wordml/word16du" xmlns:w16sdtdh="http://schemas.microsoft.com/office/word/2020/wordml/sdtdatahash" xmlns:w16se="http://schemas.microsoft.com/office/word/2015/wordml/symex" mc:Ignorable="w14 w15 w16se w16cid w16 w16cex w16sdtdh w16du">
   <w:docDefaults>
     <w:rPrDefault>
       <w:rPr>

</xml_diff>

<commit_message>
implementazione notifiche BE ed FE
</commit_message>
<xml_diff>
--- a/EttoreCirilloPropostaProgetto.docx
+++ b/EttoreCirilloPropostaProgetto.docx
@@ -279,14 +279,16 @@
           <w:b w:val="0"/>
           <w:bCs w:val="0"/>
           <w:spacing w:val="-2"/>
-        </w:rPr>
-      </w:pPr>
-      <w:r>
-        <w:rPr>
-          <w:rFonts w:asciiTheme="minorHAnsi" w:hAnsiTheme="minorHAnsi" w:cstheme="minorHAnsi"/>
-          <w:b w:val="0"/>
-          <w:bCs w:val="0"/>
-          <w:spacing w:val="-2"/>
+          <w:highlight w:val="green"/>
+        </w:rPr>
+      </w:pPr>
+      <w:r>
+        <w:rPr>
+          <w:rFonts w:asciiTheme="minorHAnsi" w:hAnsiTheme="minorHAnsi" w:cstheme="minorHAnsi"/>
+          <w:b w:val="0"/>
+          <w:bCs w:val="0"/>
+          <w:spacing w:val="-2"/>
+          <w:highlight w:val="green"/>
         </w:rPr>
         <w:t xml:space="preserve">L'applicazione </w:t>
       </w:r>
@@ -296,6 +298,7 @@
           <w:b w:val="0"/>
           <w:bCs w:val="0"/>
           <w:spacing w:val="-2"/>
+          <w:highlight w:val="green"/>
         </w:rPr>
         <w:t xml:space="preserve">(Client-Server) </w:t>
       </w:r>
@@ -305,6 +308,7 @@
           <w:b w:val="0"/>
           <w:bCs w:val="0"/>
           <w:spacing w:val="-2"/>
+          <w:highlight w:val="green"/>
         </w:rPr>
         <w:t xml:space="preserve">sarà strutturata con </w:t>
       </w:r>
@@ -314,6 +318,7 @@
           <w:b w:val="0"/>
           <w:bCs w:val="0"/>
           <w:spacing w:val="-2"/>
+          <w:highlight w:val="green"/>
         </w:rPr>
         <w:t>tre</w:t>
       </w:r>
@@ -323,6 +328,7 @@
           <w:b w:val="0"/>
           <w:bCs w:val="0"/>
           <w:spacing w:val="-2"/>
+          <w:highlight w:val="green"/>
         </w:rPr>
         <w:t xml:space="preserve"> tipologie di ruoli utente: ADMIN</w:t>
       </w:r>
@@ -332,6 +338,7 @@
           <w:b w:val="0"/>
           <w:bCs w:val="0"/>
           <w:spacing w:val="-2"/>
+          <w:highlight w:val="green"/>
         </w:rPr>
         <w:t xml:space="preserve">, </w:t>
       </w:r>
@@ -341,6 +348,7 @@
           <w:b w:val="0"/>
           <w:bCs w:val="0"/>
           <w:spacing w:val="-2"/>
+          <w:highlight w:val="green"/>
         </w:rPr>
         <w:t>PLAYER</w:t>
       </w:r>
@@ -350,6 +358,7 @@
           <w:b w:val="0"/>
           <w:bCs w:val="0"/>
           <w:spacing w:val="-2"/>
+          <w:highlight w:val="green"/>
         </w:rPr>
         <w:t xml:space="preserve"> ed ECONOMO</w:t>
       </w:r>
@@ -359,6 +368,7 @@
           <w:b w:val="0"/>
           <w:bCs w:val="0"/>
           <w:spacing w:val="-2"/>
+          <w:highlight w:val="green"/>
         </w:rPr>
         <w:t>.</w:t>
       </w:r>
@@ -372,14 +382,16 @@
           <w:b w:val="0"/>
           <w:bCs w:val="0"/>
           <w:spacing w:val="-2"/>
-        </w:rPr>
-      </w:pPr>
-      <w:r>
-        <w:rPr>
-          <w:rFonts w:asciiTheme="minorHAnsi" w:hAnsiTheme="minorHAnsi" w:cstheme="minorHAnsi"/>
-          <w:b w:val="0"/>
-          <w:bCs w:val="0"/>
-          <w:spacing w:val="-2"/>
+          <w:highlight w:val="green"/>
+        </w:rPr>
+      </w:pPr>
+      <w:r>
+        <w:rPr>
+          <w:rFonts w:asciiTheme="minorHAnsi" w:hAnsiTheme="minorHAnsi" w:cstheme="minorHAnsi"/>
+          <w:b w:val="0"/>
+          <w:bCs w:val="0"/>
+          <w:spacing w:val="-2"/>
+          <w:highlight w:val="green"/>
         </w:rPr>
         <w:t>L’utente Admin sarà</w:t>
       </w:r>
@@ -389,6 +401,7 @@
           <w:b w:val="0"/>
           <w:bCs w:val="0"/>
           <w:spacing w:val="-2"/>
+          <w:highlight w:val="green"/>
         </w:rPr>
         <w:t xml:space="preserve"> l’effettivo</w:t>
       </w:r>
@@ -398,6 +411,7 @@
           <w:b w:val="0"/>
           <w:bCs w:val="0"/>
           <w:spacing w:val="-2"/>
+          <w:highlight w:val="green"/>
         </w:rPr>
         <w:t xml:space="preserve"> il possessore del Casinò e </w:t>
       </w:r>
@@ -407,6 +421,7 @@
           <w:b w:val="0"/>
           <w:bCs w:val="0"/>
           <w:spacing w:val="-2"/>
+          <w:highlight w:val="green"/>
         </w:rPr>
         <w:t>supervisore di tutta l’attività</w:t>
       </w:r>
@@ -416,6 +431,7 @@
           <w:b w:val="0"/>
           <w:bCs w:val="0"/>
           <w:spacing w:val="-2"/>
+          <w:highlight w:val="green"/>
         </w:rPr>
         <w:t>.</w:t>
       </w:r>
@@ -437,6 +453,7 @@
           <w:b w:val="0"/>
           <w:bCs w:val="0"/>
           <w:spacing w:val="-2"/>
+          <w:highlight w:val="green"/>
         </w:rPr>
         <w:t>L’utente E</w:t>
       </w:r>
@@ -446,6 +463,7 @@
           <w:b w:val="0"/>
           <w:bCs w:val="0"/>
           <w:spacing w:val="-2"/>
+          <w:highlight w:val="green"/>
         </w:rPr>
         <w:t>CONOMO</w:t>
       </w:r>
@@ -455,6 +473,7 @@
           <w:b w:val="0"/>
           <w:bCs w:val="0"/>
           <w:spacing w:val="-2"/>
+          <w:highlight w:val="green"/>
         </w:rPr>
         <w:t xml:space="preserve"> gestirà le ricariche di denaro che potranno essere effettuate dai PLAYER nelle sedi fisiche.</w:t>
       </w:r>
@@ -468,6 +487,7 @@
           <w:b w:val="0"/>
           <w:bCs w:val="0"/>
           <w:spacing w:val="-2"/>
+          <w:u w:val="single"/>
         </w:rPr>
       </w:pPr>
       <w:r>
@@ -632,6 +652,7 @@
           <w:b w:val="0"/>
           <w:bCs w:val="0"/>
           <w:spacing w:val="-2"/>
+          <w:highlight w:val="green"/>
         </w:rPr>
         <w:t xml:space="preserve">L'applicazione consentirà ai </w:t>
       </w:r>
@@ -641,6 +662,7 @@
           <w:b w:val="0"/>
           <w:bCs w:val="0"/>
           <w:spacing w:val="-2"/>
+          <w:highlight w:val="green"/>
         </w:rPr>
         <w:t>PLAYER</w:t>
       </w:r>
@@ -650,6 +672,7 @@
           <w:b w:val="0"/>
           <w:bCs w:val="0"/>
           <w:spacing w:val="-2"/>
+          <w:highlight w:val="green"/>
         </w:rPr>
         <w:t xml:space="preserve"> di registrarsi fornendo credenziali dedicate e di autenticarsi successivamente attraverso i moduli di sicurezza di Spring. Ogni utente registrato riceverà un saldo iniziale come bonus di benvenuto, al quale verrà accreditata </w:t>
       </w:r>
@@ -659,6 +682,7 @@
           <w:b w:val="0"/>
           <w:bCs w:val="0"/>
           <w:spacing w:val="-2"/>
+          <w:highlight w:val="green"/>
         </w:rPr>
         <w:t>settimanalmente</w:t>
       </w:r>
@@ -668,6 +692,7 @@
           <w:b w:val="0"/>
           <w:bCs w:val="0"/>
           <w:spacing w:val="-2"/>
+          <w:highlight w:val="green"/>
         </w:rPr>
         <w:t xml:space="preserve"> una somma di denaro p</w:t>
       </w:r>
@@ -677,6 +702,7 @@
           <w:b w:val="0"/>
           <w:bCs w:val="0"/>
           <w:spacing w:val="-2"/>
+          <w:highlight w:val="green"/>
         </w:rPr>
         <w:t>er premiare la continuità del PLAYER.</w:t>
       </w:r>
@@ -710,6 +736,7 @@
           <w:b w:val="0"/>
           <w:bCs w:val="0"/>
           <w:spacing w:val="-2"/>
+          <w:highlight w:val="green"/>
         </w:rPr>
         <w:t xml:space="preserve">Dopo la registrazione, i </w:t>
       </w:r>
@@ -719,6 +746,7 @@
           <w:b w:val="0"/>
           <w:bCs w:val="0"/>
           <w:spacing w:val="-2"/>
+          <w:highlight w:val="green"/>
         </w:rPr>
         <w:t>vari PLAYER</w:t>
       </w:r>
@@ -728,6 +756,7 @@
           <w:b w:val="0"/>
           <w:bCs w:val="0"/>
           <w:spacing w:val="-2"/>
+          <w:highlight w:val="green"/>
         </w:rPr>
         <w:t xml:space="preserve"> potranno accedere a diversi </w:t>
       </w:r>
@@ -737,6 +766,7 @@
           <w:b w:val="0"/>
           <w:bCs w:val="0"/>
           <w:spacing w:val="-2"/>
+          <w:highlight w:val="green"/>
         </w:rPr>
         <w:t>“Tavoli" con diverse puntate minime.</w:t>
       </w:r>
@@ -758,6 +788,7 @@
           <w:b w:val="0"/>
           <w:bCs w:val="0"/>
           <w:spacing w:val="-2"/>
+          <w:highlight w:val="green"/>
         </w:rPr>
         <w:t>I tavoli saranno individuali, perciò ogni sessione di gioco avrà luogo tra il singolo giocatore e il banco, quest'ultimo simulato dal sistema.</w:t>
       </w:r>
@@ -972,7 +1003,26 @@
           <w:bCs w:val="0"/>
           <w:spacing w:val="-2"/>
         </w:rPr>
-        <w:t xml:space="preserve"> potrà continuare a giocare fino a che il suo saldo lo permette; qualora il saldo scendesse sotto una determinata soglia, sarà necessario attendere il successivo accredito </w:t>
+        <w:t xml:space="preserve"> potrà continuare a giocare fino a che il suo saldo lo permette; qualora il saldo scendesse sotto una determinata soglia, sarà </w:t>
+      </w:r>
+      <w:r>
+        <w:rPr>
+          <w:rFonts w:asciiTheme="minorHAnsi" w:hAnsiTheme="minorHAnsi" w:cstheme="minorHAnsi"/>
+          <w:b w:val="0"/>
+          <w:bCs w:val="0"/>
+          <w:spacing w:val="-2"/>
+          <w:u w:val="single"/>
+        </w:rPr>
+        <w:t>necessario</w:t>
+      </w:r>
+      <w:r>
+        <w:rPr>
+          <w:rFonts w:asciiTheme="minorHAnsi" w:hAnsiTheme="minorHAnsi" w:cstheme="minorHAnsi"/>
+          <w:b w:val="0"/>
+          <w:bCs w:val="0"/>
+          <w:spacing w:val="-2"/>
+        </w:rPr>
+        <w:t xml:space="preserve"> attendere il successivo accredito </w:t>
       </w:r>
       <w:r>
         <w:rPr>
@@ -1050,14 +1100,34 @@
           <w:bCs w:val="0"/>
           <w:spacing w:val="-2"/>
         </w:rPr>
-        <w:t xml:space="preserve"> avrà a disposizione anche una pagina profilo che simula una dashboard con il prospetto dei dati. L’utente </w:t>
-      </w:r>
-      <w:r>
-        <w:rPr>
-          <w:rFonts w:asciiTheme="minorHAnsi" w:hAnsiTheme="minorHAnsi" w:cstheme="minorHAnsi"/>
-          <w:b w:val="0"/>
-          <w:bCs w:val="0"/>
-          <w:spacing w:val="-2"/>
+        <w:t xml:space="preserve"> avrà a disposizione anche una pagina profilo che simula una dashboard con il prospetto dei dati.</w:t>
+      </w:r>
+      <w:r>
+        <w:rPr>
+          <w:rFonts w:asciiTheme="minorHAnsi" w:hAnsiTheme="minorHAnsi" w:cstheme="minorHAnsi"/>
+          <w:b w:val="0"/>
+          <w:bCs w:val="0"/>
+          <w:spacing w:val="-2"/>
+        </w:rPr>
+        <w:t xml:space="preserve"> </w:t>
+      </w:r>
+      <w:r>
+        <w:rPr>
+          <w:rFonts w:asciiTheme="minorHAnsi" w:hAnsiTheme="minorHAnsi" w:cstheme="minorHAnsi"/>
+          <w:b w:val="0"/>
+          <w:bCs w:val="0"/>
+          <w:spacing w:val="-2"/>
+          <w:highlight w:val="green"/>
+        </w:rPr>
+        <w:t xml:space="preserve">L’utente </w:t>
+      </w:r>
+      <w:r>
+        <w:rPr>
+          <w:rFonts w:asciiTheme="minorHAnsi" w:hAnsiTheme="minorHAnsi" w:cstheme="minorHAnsi"/>
+          <w:b w:val="0"/>
+          <w:bCs w:val="0"/>
+          <w:spacing w:val="-2"/>
+          <w:highlight w:val="green"/>
         </w:rPr>
         <w:t>PLAYER</w:t>
       </w:r>
@@ -1067,6 +1137,7 @@
           <w:b w:val="0"/>
           <w:bCs w:val="0"/>
           <w:spacing w:val="-2"/>
+          <w:highlight w:val="green"/>
         </w:rPr>
         <w:t xml:space="preserve"> potrà cambiare </w:t>
       </w:r>
@@ -1076,6 +1147,7 @@
           <w:b w:val="0"/>
           <w:bCs w:val="0"/>
           <w:spacing w:val="-2"/>
+          <w:highlight w:val="green"/>
         </w:rPr>
         <w:t xml:space="preserve">l’username, </w:t>
       </w:r>
@@ -1085,6 +1157,7 @@
           <w:b w:val="0"/>
           <w:bCs w:val="0"/>
           <w:spacing w:val="-2"/>
+          <w:highlight w:val="green"/>
         </w:rPr>
         <w:t>l’e-mail</w:t>
       </w:r>
@@ -1094,6 +1167,7 @@
           <w:b w:val="0"/>
           <w:bCs w:val="0"/>
           <w:spacing w:val="-2"/>
+          <w:highlight w:val="green"/>
         </w:rPr>
         <w:t xml:space="preserve"> </w:t>
       </w:r>
@@ -1103,6 +1177,7 @@
           <w:b w:val="0"/>
           <w:bCs w:val="0"/>
           <w:spacing w:val="-2"/>
+          <w:highlight w:val="green"/>
         </w:rPr>
         <w:t>o</w:t>
       </w:r>
@@ -1112,6 +1187,7 @@
           <w:b w:val="0"/>
           <w:bCs w:val="0"/>
           <w:spacing w:val="-2"/>
+          <w:highlight w:val="green"/>
         </w:rPr>
         <w:t xml:space="preserve"> la </w:t>
       </w:r>
@@ -1121,6 +1197,7 @@
           <w:b w:val="0"/>
           <w:bCs w:val="0"/>
           <w:spacing w:val="-2"/>
+          <w:highlight w:val="green"/>
         </w:rPr>
         <w:t xml:space="preserve">password </w:t>
       </w:r>
@@ -1130,6 +1207,7 @@
           <w:b w:val="0"/>
           <w:bCs w:val="0"/>
           <w:spacing w:val="-2"/>
+          <w:highlight w:val="green"/>
         </w:rPr>
         <w:t>(</w:t>
       </w:r>
@@ -1139,6 +1217,7 @@
           <w:b w:val="0"/>
           <w:bCs w:val="0"/>
           <w:spacing w:val="-2"/>
+          <w:highlight w:val="green"/>
         </w:rPr>
         <w:t xml:space="preserve">purché </w:t>
       </w:r>
@@ -1148,6 +1227,7 @@
           <w:b w:val="0"/>
           <w:bCs w:val="0"/>
           <w:spacing w:val="-2"/>
+          <w:highlight w:val="green"/>
         </w:rPr>
         <w:t>username</w:t>
       </w:r>
@@ -1157,6 +1237,7 @@
           <w:b w:val="0"/>
           <w:bCs w:val="0"/>
           <w:spacing w:val="-2"/>
+          <w:highlight w:val="green"/>
         </w:rPr>
         <w:t xml:space="preserve"> sia univoco).</w:t>
       </w:r>
@@ -1236,6 +1317,7 @@
           <w:b w:val="0"/>
           <w:bCs w:val="0"/>
           <w:spacing w:val="-2"/>
+          <w:highlight w:val="green"/>
         </w:rPr>
         <w:t xml:space="preserve">L'ADMIN </w:t>
       </w:r>
@@ -1245,6 +1327,7 @@
           <w:b w:val="0"/>
           <w:bCs w:val="0"/>
           <w:spacing w:val="-2"/>
+          <w:highlight w:val="green"/>
         </w:rPr>
         <w:t>(Colui che possiede i</w:t>
       </w:r>
@@ -1254,6 +1337,7 @@
           <w:b w:val="0"/>
           <w:bCs w:val="0"/>
           <w:spacing w:val="-2"/>
+          <w:highlight w:val="green"/>
         </w:rPr>
         <w:t>l</w:t>
       </w:r>
@@ -1263,6 +1347,7 @@
           <w:b w:val="0"/>
           <w:bCs w:val="0"/>
           <w:spacing w:val="-2"/>
+          <w:highlight w:val="green"/>
         </w:rPr>
         <w:t xml:space="preserve"> Casinò) </w:t>
       </w:r>
@@ -1272,6 +1357,7 @@
           <w:b w:val="0"/>
           <w:bCs w:val="0"/>
           <w:spacing w:val="-2"/>
+          <w:highlight w:val="green"/>
         </w:rPr>
         <w:t xml:space="preserve">agirà come supervisore </w:t>
       </w:r>
@@ -1281,6 +1367,7 @@
           <w:b w:val="0"/>
           <w:bCs w:val="0"/>
           <w:spacing w:val="-2"/>
+          <w:highlight w:val="green"/>
         </w:rPr>
         <w:t>dell’applicazione, avendo</w:t>
       </w:r>
@@ -1290,6 +1377,7 @@
           <w:b w:val="0"/>
           <w:bCs w:val="0"/>
           <w:spacing w:val="-2"/>
+          <w:highlight w:val="green"/>
         </w:rPr>
         <w:t xml:space="preserve"> accesso all'elenco dei </w:t>
       </w:r>
@@ -1299,6 +1387,7 @@
           <w:b w:val="0"/>
           <w:bCs w:val="0"/>
           <w:spacing w:val="-2"/>
+          <w:highlight w:val="green"/>
         </w:rPr>
         <w:t>PLAYER</w:t>
       </w:r>
@@ -1308,8 +1397,18 @@
           <w:b w:val="0"/>
           <w:bCs w:val="0"/>
           <w:spacing w:val="-2"/>
-        </w:rPr>
-        <w:t xml:space="preserve"> e alla possibilità di gestirne le credenziali. Potrà visualizzare dati statistici come lo storico </w:t>
+          <w:highlight w:val="green"/>
+        </w:rPr>
+        <w:t xml:space="preserve"> e alla possibilità di gestirne le credenziali</w:t>
+      </w:r>
+      <w:r>
+        <w:rPr>
+          <w:rFonts w:asciiTheme="minorHAnsi" w:hAnsiTheme="minorHAnsi" w:cstheme="minorHAnsi"/>
+          <w:b w:val="0"/>
+          <w:bCs w:val="0"/>
+          <w:spacing w:val="-2"/>
+        </w:rPr>
+        <w:t xml:space="preserve">. Potrà visualizzare dati statistici come lo storico </w:t>
       </w:r>
       <w:r>
         <w:rPr>
@@ -1401,6 +1500,7 @@
           <w:b w:val="0"/>
           <w:bCs w:val="0"/>
           <w:spacing w:val="-2"/>
+          <w:highlight w:val="green"/>
         </w:rPr>
         <w:t xml:space="preserve">L’admin può creare, eliminare o modificare </w:t>
       </w:r>
@@ -1410,6 +1510,7 @@
           <w:b w:val="0"/>
           <w:bCs w:val="0"/>
           <w:spacing w:val="-2"/>
+          <w:highlight w:val="green"/>
         </w:rPr>
         <w:t>l’account di ciascun PLAYER e di ciascun ECONOMO.</w:t>
       </w:r>
@@ -1518,17 +1619,9 @@
           <w:b w:val="0"/>
           <w:bCs w:val="0"/>
           <w:spacing w:val="-2"/>
-        </w:rPr>
-        <w:t>L'</w:t>
-      </w:r>
-      <w:r>
-        <w:rPr>
-          <w:rFonts w:asciiTheme="minorHAnsi" w:hAnsiTheme="minorHAnsi" w:cstheme="minorHAnsi"/>
-          <w:b w:val="0"/>
-          <w:bCs w:val="0"/>
-          <w:spacing w:val="-2"/>
-        </w:rPr>
-        <w:t>ECONOMO</w:t>
+          <w:highlight w:val="green"/>
+        </w:rPr>
+        <w:t>L'ECONOMO (associato ad una sede di ricarica fisica) agirà come gestore delle richieste di ricarica del saldo dei PLAYER, avendo la possibilità sia di accettare che di rifiutare una richiesta.</w:t>
       </w:r>
       <w:r>
         <w:rPr>
@@ -1545,26 +1638,9 @@
           <w:b w:val="0"/>
           <w:bCs w:val="0"/>
           <w:spacing w:val="-2"/>
-        </w:rPr>
-        <w:t xml:space="preserve">(associato ad una sede di ricarica fisica) </w:t>
-      </w:r>
-      <w:r>
-        <w:rPr>
-          <w:rFonts w:asciiTheme="minorHAnsi" w:hAnsiTheme="minorHAnsi" w:cstheme="minorHAnsi"/>
-          <w:b w:val="0"/>
-          <w:bCs w:val="0"/>
-          <w:spacing w:val="-2"/>
-        </w:rPr>
-        <w:t xml:space="preserve">agirà come </w:t>
-      </w:r>
-      <w:r>
-        <w:rPr>
-          <w:rFonts w:asciiTheme="minorHAnsi" w:hAnsiTheme="minorHAnsi" w:cstheme="minorHAnsi"/>
-          <w:b w:val="0"/>
-          <w:bCs w:val="0"/>
-          <w:spacing w:val="-2"/>
-        </w:rPr>
-        <w:t>gestore delle richieste di ricarica del saldo dei PLAYER, avendo la possibilità sia di accettare che di rifiutare una richiesta. Qualunque sia l’esito della richiesta, essa verrà notificata poi al PLAYER.</w:t>
+          <w:highlight w:val="green"/>
+        </w:rPr>
+        <w:t>Qualunque sia l’esito della richiesta, essa verrà notificata poi al PLAYER.</w:t>
       </w:r>
     </w:p>
     <w:p>
@@ -1629,6 +1705,7 @@
           <w:b w:val="0"/>
           <w:bCs w:val="0"/>
           <w:spacing w:val="-2"/>
+          <w:highlight w:val="green"/>
         </w:rPr>
         <w:t xml:space="preserve">Per arricchire l'esperienza di gioco e rispondere al requisito di interazione tra utenti, sarà introdotta la funzionalità di </w:t>
       </w:r>
@@ -1638,6 +1715,7 @@
           <w:b w:val="0"/>
           <w:bCs w:val="0"/>
           <w:spacing w:val="-2"/>
+          <w:highlight w:val="green"/>
         </w:rPr>
         <w:t>un Forum</w:t>
       </w:r>
@@ -1647,6 +1725,7 @@
           <w:b w:val="0"/>
           <w:bCs w:val="0"/>
           <w:spacing w:val="-2"/>
+          <w:highlight w:val="green"/>
         </w:rPr>
         <w:t xml:space="preserve"> </w:t>
       </w:r>
@@ -1656,6 +1735,7 @@
           <w:b w:val="0"/>
           <w:bCs w:val="0"/>
           <w:spacing w:val="-2"/>
+          <w:highlight w:val="green"/>
         </w:rPr>
         <w:t>del Casinò</w:t>
       </w:r>
@@ -1665,6 +1745,7 @@
           <w:b w:val="0"/>
           <w:bCs w:val="0"/>
           <w:spacing w:val="-2"/>
+          <w:highlight w:val="green"/>
         </w:rPr>
         <w:t xml:space="preserve">. </w:t>
       </w:r>
@@ -1674,6 +1755,7 @@
           <w:b w:val="0"/>
           <w:bCs w:val="0"/>
           <w:spacing w:val="-2"/>
+          <w:highlight w:val="green"/>
         </w:rPr>
         <w:t>I PLAYER</w:t>
       </w:r>
@@ -1683,6 +1765,7 @@
           <w:b w:val="0"/>
           <w:bCs w:val="0"/>
           <w:spacing w:val="-2"/>
+          <w:highlight w:val="green"/>
         </w:rPr>
         <w:t xml:space="preserve"> potranno </w:t>
       </w:r>
@@ -1692,6 +1775,7 @@
           <w:b w:val="0"/>
           <w:bCs w:val="0"/>
           <w:spacing w:val="-2"/>
+          <w:highlight w:val="green"/>
         </w:rPr>
         <w:t>creare delle Disc</w:t>
       </w:r>
@@ -1701,6 +1785,7 @@
           <w:b w:val="0"/>
           <w:bCs w:val="0"/>
           <w:spacing w:val="-2"/>
+          <w:highlight w:val="green"/>
         </w:rPr>
         <w:t>ussioni alla quale altri PLAYER potranno rispondere</w:t>
       </w:r>
@@ -1710,6 +1795,7 @@
           <w:b w:val="0"/>
           <w:bCs w:val="0"/>
           <w:spacing w:val="-2"/>
+          <w:highlight w:val="green"/>
         </w:rPr>
         <w:t xml:space="preserve"> </w:t>
       </w:r>
@@ -1719,6 +1805,7 @@
           <w:b w:val="0"/>
           <w:bCs w:val="0"/>
           <w:spacing w:val="-2"/>
+          <w:highlight w:val="green"/>
         </w:rPr>
         <w:t>ed arricchire con opinioni</w:t>
       </w:r>
@@ -1728,6 +1815,7 @@
           <w:b w:val="0"/>
           <w:bCs w:val="0"/>
           <w:spacing w:val="-2"/>
+          <w:highlight w:val="green"/>
         </w:rPr>
         <w:t>, condividendo impressioni e strategie, creando così una comunità virtuale in cui confrontarsi e condividere esperienze.</w:t>
       </w:r>

</xml_diff>